<commit_message>
Update answer for question 3
</commit_message>
<xml_diff>
--- a/my-review/final-review/Final_Ngoc.docx
+++ b/my-review/final-review/Final_Ngoc.docx
@@ -1,10 +1,16 @@
 
 <file path=word/document.xml><?xml version="1.0" encoding="utf-8"?>
-<w:document xmlns:wpc="http://schemas.microsoft.com/office/word/2010/wordprocessingCanvas" xmlns:mc="http://schemas.openxmlformats.org/markup-compatibility/2006" xmlns:o="urn:schemas-microsoft-com:office:office" xmlns:r="http://schemas.openxmlformats.org/officeDocument/2006/relationships" xmlns:m="http://schemas.openxmlformats.org/officeDocument/2006/math" xmlns:v="urn:schemas-microsoft-com:vml" xmlns:wp14="http://schemas.microsoft.com/office/word/2010/wordprocessingDrawing" xmlns:wp="http://schemas.openxmlformats.org/drawingml/2006/wordprocessingDrawing" xmlns:w10="urn:schemas-microsoft-com:office:word" xmlns:w="http://schemas.openxmlformats.org/wordprocessingml/2006/main" xmlns:w14="http://schemas.microsoft.com/office/word/2010/wordml" xmlns:w15="http://schemas.microsoft.com/office/word/2012/wordml" xmlns:wpg="http://schemas.microsoft.com/office/word/2010/wordprocessingGroup" xmlns:wpi="http://schemas.microsoft.com/office/word/2010/wordprocessingInk" xmlns:wne="http://schemas.microsoft.com/office/word/2006/wordml" xmlns:wps="http://schemas.microsoft.com/office/word/2010/wordprocessingShape" mc:Ignorable="w14 w15 wp14">
+<w:document xmlns:wpc="http://schemas.microsoft.com/office/word/2010/wordprocessingCanvas" xmlns:mc="http://schemas.openxmlformats.org/markup-compatibility/2006" xmlns:o="urn:schemas-microsoft-com:office:office" xmlns:r="http://schemas.openxmlformats.org/officeDocument/2006/relationships" xmlns:m="http://schemas.openxmlformats.org/officeDocument/2006/math" xmlns:v="urn:schemas-microsoft-com:vml" xmlns:wp14="http://schemas.microsoft.com/office/word/2010/wordprocessingDrawing" xmlns:wp="http://schemas.openxmlformats.org/drawingml/2006/wordprocessingDrawing" xmlns:w10="urn:schemas-microsoft-com:office:word" xmlns:w="http://schemas.openxmlformats.org/wordprocessingml/2006/main" xmlns:w14="http://schemas.microsoft.com/office/word/2010/wordml" xmlns:wpg="http://schemas.microsoft.com/office/word/2010/wordprocessingGroup" xmlns:wpi="http://schemas.microsoft.com/office/word/2010/wordprocessingInk" xmlns:wne="http://schemas.microsoft.com/office/word/2006/wordml" xmlns:wps="http://schemas.microsoft.com/office/word/2010/wordprocessingShape" mc:Ignorable="w14 wp14">
   <w:body>
     <w:p>
       <w:r>
-        <w:t>1. Insert Number to a Heap</w:t>
+        <w:t xml:space="preserve">1. </w:t>
+      </w:r>
+      <w:r>
+        <w:rPr>
+          <w:color w:val="FF0000"/>
+        </w:rPr>
+        <w:t>Insert Number to a Heap</w:t>
       </w:r>
     </w:p>
     <w:p>
@@ -27,7 +33,13 @@
     </w:p>
     <w:p>
       <w:r>
-        <w:t>2. Hashing</w:t>
+        <w:t>2.</w:t>
+      </w:r>
+      <w:r>
+        <w:rPr>
+          <w:color w:val="FF0000"/>
+        </w:rPr>
+        <w:t xml:space="preserve"> Hashing</w:t>
       </w:r>
     </w:p>
     <w:p>
@@ -195,30 +207,54 @@
     </w:p>
     <w:p>
       <w:r>
-        <w:t xml:space="preserve">4. Knapsack </w:t>
-      </w:r>
-      <w:proofErr w:type="spellStart"/>
-      <w:r>
+        <w:t xml:space="preserve">4. </w:t>
+      </w:r>
+      <w:r>
+        <w:rPr>
+          <w:color w:val="FF0000"/>
+        </w:rPr>
+        <w:t xml:space="preserve">Knapsack </w:t>
+      </w:r>
+      <w:proofErr w:type="spellStart"/>
+      <w:r>
+        <w:rPr>
+          <w:color w:val="FF0000"/>
+        </w:rPr>
         <w:t>giống</w:t>
       </w:r>
       <w:proofErr w:type="spellEnd"/>
       <w:r>
+        <w:rPr>
+          <w:color w:val="FF0000"/>
+        </w:rPr>
         <w:t xml:space="preserve"> final exam </w:t>
       </w:r>
       <w:proofErr w:type="spellStart"/>
       <w:r>
+        <w:rPr>
+          <w:color w:val="FF0000"/>
+        </w:rPr>
         <w:t>khóa</w:t>
       </w:r>
       <w:proofErr w:type="spellEnd"/>
       <w:r>
-        <w:t xml:space="preserve"> </w:t>
-      </w:r>
-      <w:proofErr w:type="spellStart"/>
-      <w:r>
+        <w:rPr>
+          <w:color w:val="FF0000"/>
+        </w:rPr>
+        <w:t xml:space="preserve"> </w:t>
+      </w:r>
+      <w:proofErr w:type="spellStart"/>
+      <w:r>
+        <w:rPr>
+          <w:color w:val="FF0000"/>
+        </w:rPr>
         <w:t>trước</w:t>
       </w:r>
       <w:proofErr w:type="spellEnd"/>
       <w:r>
+        <w:rPr>
+          <w:color w:val="FF0000"/>
+        </w:rPr>
         <w:t xml:space="preserve"> Question2.a</w:t>
       </w:r>
     </w:p>
@@ -614,7 +650,7 @@
                     <pic:cNvPicPr/>
                   </pic:nvPicPr>
                   <pic:blipFill>
-                    <a:blip r:embed="rId4"/>
+                    <a:blip r:embed="rId5"/>
                     <a:stretch>
                       <a:fillRect/>
                     </a:stretch>
@@ -634,6 +670,30 @@
           </wp:inline>
         </w:drawing>
       </w:r>
+    </w:p>
+    <w:p>
+      <w:pPr>
+        <w:rPr>
+          <w:color w:val="FF0000"/>
+        </w:rPr>
+      </w:pPr>
+      <w:r>
+        <w:rPr>
+          <w:color w:val="FF0000"/>
+        </w:rPr>
+        <w:t>Question 3: If a black node has only one child that child must be a red leaf (why?)</w:t>
+      </w:r>
+    </w:p>
+    <w:p>
+      <w:r>
+        <w:t xml:space="preserve">A: </w:t>
+      </w:r>
+      <w:r>
+        <w:t>Due to the rules there are limits on how unbalanced a Red Black tree may become</w:t>
+      </w:r>
+      <w:r>
+        <w:t>. Then draw 1 root node (black) and new node must be red (use black height to prove that the tree become unbalance if new node is black)</w:t>
+      </w:r>
       <w:bookmarkStart w:id="0" w:name="_GoBack"/>
       <w:bookmarkEnd w:id="0"/>
     </w:p>
@@ -648,7 +708,7 @@
 </file>
 
 <file path=word/styles.xml><?xml version="1.0" encoding="utf-8"?>
-<w:styles xmlns:mc="http://schemas.openxmlformats.org/markup-compatibility/2006" xmlns:r="http://schemas.openxmlformats.org/officeDocument/2006/relationships" xmlns:w="http://schemas.openxmlformats.org/wordprocessingml/2006/main" xmlns:w14="http://schemas.microsoft.com/office/word/2010/wordml" xmlns:w15="http://schemas.microsoft.com/office/word/2012/wordml" mc:Ignorable="w14 w15">
+<w:styles xmlns:mc="http://schemas.openxmlformats.org/markup-compatibility/2006" xmlns:r="http://schemas.openxmlformats.org/officeDocument/2006/relationships" xmlns:w="http://schemas.openxmlformats.org/wordprocessingml/2006/main" xmlns:w14="http://schemas.microsoft.com/office/word/2010/wordml" mc:Ignorable="w14">
   <w:docDefaults>
     <w:rPrDefault>
       <w:rPr>
@@ -664,378 +724,144 @@
       </w:pPr>
     </w:pPrDefault>
   </w:docDefaults>
-  <w:latentStyles w:defLockedState="0" w:defUIPriority="99" w:defSemiHidden="0" w:defUnhideWhenUsed="0" w:defQFormat="0" w:count="371">
-    <w:lsdException w:name="Normal" w:uiPriority="0" w:qFormat="1"/>
-    <w:lsdException w:name="heading 1" w:uiPriority="9" w:qFormat="1"/>
-    <w:lsdException w:name="heading 2" w:semiHidden="1" w:uiPriority="9" w:unhideWhenUsed="1" w:qFormat="1"/>
-    <w:lsdException w:name="heading 3" w:semiHidden="1" w:uiPriority="9" w:unhideWhenUsed="1" w:qFormat="1"/>
-    <w:lsdException w:name="heading 4" w:semiHidden="1" w:uiPriority="9" w:unhideWhenUsed="1" w:qFormat="1"/>
-    <w:lsdException w:name="heading 5" w:semiHidden="1" w:uiPriority="9" w:unhideWhenUsed="1" w:qFormat="1"/>
-    <w:lsdException w:name="heading 6" w:semiHidden="1" w:uiPriority="9" w:unhideWhenUsed="1" w:qFormat="1"/>
-    <w:lsdException w:name="heading 7" w:semiHidden="1" w:uiPriority="9" w:unhideWhenUsed="1" w:qFormat="1"/>
-    <w:lsdException w:name="heading 8" w:semiHidden="1" w:uiPriority="9" w:unhideWhenUsed="1" w:qFormat="1"/>
-    <w:lsdException w:name="heading 9" w:semiHidden="1" w:uiPriority="9" w:unhideWhenUsed="1" w:qFormat="1"/>
-    <w:lsdException w:name="index 1" w:semiHidden="1" w:unhideWhenUsed="1"/>
-    <w:lsdException w:name="index 2" w:semiHidden="1" w:unhideWhenUsed="1"/>
-    <w:lsdException w:name="index 3" w:semiHidden="1" w:unhideWhenUsed="1"/>
-    <w:lsdException w:name="index 4" w:semiHidden="1" w:unhideWhenUsed="1"/>
-    <w:lsdException w:name="index 5" w:semiHidden="1" w:unhideWhenUsed="1"/>
-    <w:lsdException w:name="index 6" w:semiHidden="1" w:unhideWhenUsed="1"/>
-    <w:lsdException w:name="index 7" w:semiHidden="1" w:unhideWhenUsed="1"/>
-    <w:lsdException w:name="index 8" w:semiHidden="1" w:unhideWhenUsed="1"/>
-    <w:lsdException w:name="index 9" w:semiHidden="1" w:unhideWhenUsed="1"/>
-    <w:lsdException w:name="toc 1" w:semiHidden="1" w:uiPriority="39" w:unhideWhenUsed="1"/>
-    <w:lsdException w:name="toc 2" w:semiHidden="1" w:uiPriority="39" w:unhideWhenUsed="1"/>
-    <w:lsdException w:name="toc 3" w:semiHidden="1" w:uiPriority="39" w:unhideWhenUsed="1"/>
-    <w:lsdException w:name="toc 4" w:semiHidden="1" w:uiPriority="39" w:unhideWhenUsed="1"/>
-    <w:lsdException w:name="toc 5" w:semiHidden="1" w:uiPriority="39" w:unhideWhenUsed="1"/>
-    <w:lsdException w:name="toc 6" w:semiHidden="1" w:uiPriority="39" w:unhideWhenUsed="1"/>
-    <w:lsdException w:name="toc 7" w:semiHidden="1" w:uiPriority="39" w:unhideWhenUsed="1"/>
-    <w:lsdException w:name="toc 8" w:semiHidden="1" w:uiPriority="39" w:unhideWhenUsed="1"/>
-    <w:lsdException w:name="toc 9" w:semiHidden="1" w:uiPriority="39" w:unhideWhenUsed="1"/>
-    <w:lsdException w:name="Normal Indent" w:semiHidden="1" w:unhideWhenUsed="1"/>
-    <w:lsdException w:name="footnote text" w:semiHidden="1" w:unhideWhenUsed="1"/>
-    <w:lsdException w:name="annotation text" w:semiHidden="1" w:unhideWhenUsed="1"/>
-    <w:lsdException w:name="header" w:semiHidden="1" w:unhideWhenUsed="1"/>
-    <w:lsdException w:name="footer" w:semiHidden="1" w:unhideWhenUsed="1"/>
-    <w:lsdException w:name="index heading" w:semiHidden="1" w:unhideWhenUsed="1"/>
-    <w:lsdException w:name="caption" w:semiHidden="1" w:uiPriority="35" w:unhideWhenUsed="1" w:qFormat="1"/>
-    <w:lsdException w:name="table of figures" w:semiHidden="1" w:unhideWhenUsed="1"/>
-    <w:lsdException w:name="envelope address" w:semiHidden="1" w:unhideWhenUsed="1"/>
-    <w:lsdException w:name="envelope return" w:semiHidden="1" w:unhideWhenUsed="1"/>
-    <w:lsdException w:name="footnote reference" w:semiHidden="1" w:unhideWhenUsed="1"/>
-    <w:lsdException w:name="annotation reference" w:semiHidden="1" w:unhideWhenUsed="1"/>
-    <w:lsdException w:name="line number" w:semiHidden="1" w:unhideWhenUsed="1"/>
-    <w:lsdException w:name="page number" w:semiHidden="1" w:unhideWhenUsed="1"/>
-    <w:lsdException w:name="endnote reference" w:semiHidden="1" w:unhideWhenUsed="1"/>
-    <w:lsdException w:name="endnote text" w:semiHidden="1" w:unhideWhenUsed="1"/>
-    <w:lsdException w:name="table of authorities" w:semiHidden="1" w:unhideWhenUsed="1"/>
-    <w:lsdException w:name="macro" w:semiHidden="1" w:unhideWhenUsed="1"/>
-    <w:lsdException w:name="toa heading" w:semiHidden="1" w:unhideWhenUsed="1"/>
-    <w:lsdException w:name="List" w:semiHidden="1" w:unhideWhenUsed="1"/>
-    <w:lsdException w:name="List Bullet" w:semiHidden="1" w:unhideWhenUsed="1"/>
-    <w:lsdException w:name="List Number" w:semiHidden="1" w:unhideWhenUsed="1"/>
-    <w:lsdException w:name="List 2" w:semiHidden="1" w:unhideWhenUsed="1"/>
-    <w:lsdException w:name="List 3" w:semiHidden="1" w:unhideWhenUsed="1"/>
-    <w:lsdException w:name="List 4" w:semiHidden="1" w:unhideWhenUsed="1"/>
-    <w:lsdException w:name="List 5" w:semiHidden="1" w:unhideWhenUsed="1"/>
-    <w:lsdException w:name="List Bullet 2" w:semiHidden="1" w:unhideWhenUsed="1"/>
-    <w:lsdException w:name="List Bullet 3" w:semiHidden="1" w:unhideWhenUsed="1"/>
-    <w:lsdException w:name="List Bullet 4" w:semiHidden="1" w:unhideWhenUsed="1"/>
-    <w:lsdException w:name="List Bullet 5" w:semiHidden="1" w:unhideWhenUsed="1"/>
-    <w:lsdException w:name="List Number 2" w:semiHidden="1" w:unhideWhenUsed="1"/>
-    <w:lsdException w:name="List Number 3" w:semiHidden="1" w:unhideWhenUsed="1"/>
-    <w:lsdException w:name="List Number 4" w:semiHidden="1" w:unhideWhenUsed="1"/>
-    <w:lsdException w:name="List Number 5" w:semiHidden="1" w:unhideWhenUsed="1"/>
-    <w:lsdException w:name="Title" w:uiPriority="10" w:qFormat="1"/>
-    <w:lsdException w:name="Closing" w:semiHidden="1" w:unhideWhenUsed="1"/>
-    <w:lsdException w:name="Signature" w:semiHidden="1" w:unhideWhenUsed="1"/>
-    <w:lsdException w:name="Default Paragraph Font" w:semiHidden="1" w:uiPriority="1" w:unhideWhenUsed="1"/>
-    <w:lsdException w:name="Body Text" w:semiHidden="1" w:unhideWhenUsed="1"/>
-    <w:lsdException w:name="Body Text Indent" w:semiHidden="1" w:unhideWhenUsed="1"/>
-    <w:lsdException w:name="List Continue" w:semiHidden="1" w:unhideWhenUsed="1"/>
-    <w:lsdException w:name="List Continue 2" w:semiHidden="1" w:unhideWhenUsed="1"/>
-    <w:lsdException w:name="List Continue 3" w:semiHidden="1" w:unhideWhenUsed="1"/>
-    <w:lsdException w:name="List Continue 4" w:semiHidden="1" w:unhideWhenUsed="1"/>
-    <w:lsdException w:name="List Continue 5" w:semiHidden="1" w:unhideWhenUsed="1"/>
-    <w:lsdException w:name="Message Header" w:semiHidden="1" w:unhideWhenUsed="1"/>
-    <w:lsdException w:name="Subtitle" w:uiPriority="11" w:qFormat="1"/>
-    <w:lsdException w:name="Salutation" w:semiHidden="1" w:unhideWhenUsed="1"/>
-    <w:lsdException w:name="Date" w:semiHidden="1" w:unhideWhenUsed="1"/>
-    <w:lsdException w:name="Body Text First Indent" w:semiHidden="1" w:unhideWhenUsed="1"/>
-    <w:lsdException w:name="Body Text First Indent 2" w:semiHidden="1" w:unhideWhenUsed="1"/>
-    <w:lsdException w:name="Note Heading" w:semiHidden="1" w:unhideWhenUsed="1"/>
-    <w:lsdException w:name="Body Text 2" w:semiHidden="1" w:unhideWhenUsed="1"/>
-    <w:lsdException w:name="Body Text 3" w:semiHidden="1" w:unhideWhenUsed="1"/>
-    <w:lsdException w:name="Body Text Indent 2" w:semiHidden="1" w:unhideWhenUsed="1"/>
-    <w:lsdException w:name="Body Text Indent 3" w:semiHidden="1" w:unhideWhenUsed="1"/>
-    <w:lsdException w:name="Block Text" w:semiHidden="1" w:unhideWhenUsed="1"/>
-    <w:lsdException w:name="Hyperlink" w:semiHidden="1" w:unhideWhenUsed="1"/>
-    <w:lsdException w:name="FollowedHyperlink" w:semiHidden="1" w:unhideWhenUsed="1"/>
-    <w:lsdException w:name="Strong" w:uiPriority="22" w:qFormat="1"/>
-    <w:lsdException w:name="Emphasis" w:uiPriority="20" w:qFormat="1"/>
-    <w:lsdException w:name="Document Map" w:semiHidden="1" w:unhideWhenUsed="1"/>
-    <w:lsdException w:name="Plain Text" w:semiHidden="1" w:unhideWhenUsed="1"/>
-    <w:lsdException w:name="E-mail Signature" w:semiHidden="1" w:unhideWhenUsed="1"/>
-    <w:lsdException w:name="HTML Top of Form" w:semiHidden="1" w:unhideWhenUsed="1"/>
-    <w:lsdException w:name="HTML Bottom of Form" w:semiHidden="1" w:unhideWhenUsed="1"/>
-    <w:lsdException w:name="Normal (Web)" w:semiHidden="1" w:unhideWhenUsed="1"/>
-    <w:lsdException w:name="HTML Acronym" w:semiHidden="1" w:unhideWhenUsed="1"/>
-    <w:lsdException w:name="HTML Address" w:semiHidden="1" w:unhideWhenUsed="1"/>
-    <w:lsdException w:name="HTML Cite" w:semiHidden="1" w:unhideWhenUsed="1"/>
-    <w:lsdException w:name="HTML Code" w:semiHidden="1" w:unhideWhenUsed="1"/>
-    <w:lsdException w:name="HTML Definition" w:semiHidden="1" w:unhideWhenUsed="1"/>
-    <w:lsdException w:name="HTML Keyboard" w:semiHidden="1" w:unhideWhenUsed="1"/>
-    <w:lsdException w:name="HTML Preformatted" w:semiHidden="1" w:unhideWhenUsed="1"/>
-    <w:lsdException w:name="HTML Sample" w:semiHidden="1" w:unhideWhenUsed="1"/>
-    <w:lsdException w:name="HTML Typewriter" w:semiHidden="1" w:unhideWhenUsed="1"/>
-    <w:lsdException w:name="HTML Variable" w:semiHidden="1" w:unhideWhenUsed="1"/>
-    <w:lsdException w:name="Normal Table" w:semiHidden="1" w:unhideWhenUsed="1"/>
-    <w:lsdException w:name="annotation subject" w:semiHidden="1" w:unhideWhenUsed="1"/>
-    <w:lsdException w:name="No List" w:semiHidden="1" w:unhideWhenUsed="1"/>
-    <w:lsdException w:name="Outline List 1" w:semiHidden="1" w:unhideWhenUsed="1"/>
-    <w:lsdException w:name="Outline List 2" w:semiHidden="1" w:unhideWhenUsed="1"/>
-    <w:lsdException w:name="Outline List 3" w:semiHidden="1" w:unhideWhenUsed="1"/>
-    <w:lsdException w:name="Table Simple 1" w:semiHidden="1" w:unhideWhenUsed="1"/>
-    <w:lsdException w:name="Table Simple 2" w:semiHidden="1" w:unhideWhenUsed="1"/>
-    <w:lsdException w:name="Table Simple 3" w:semiHidden="1" w:unhideWhenUsed="1"/>
-    <w:lsdException w:name="Table Classic 1" w:semiHidden="1" w:unhideWhenUsed="1"/>
-    <w:lsdException w:name="Table Classic 2" w:semiHidden="1" w:unhideWhenUsed="1"/>
-    <w:lsdException w:name="Table Classic 3" w:semiHidden="1" w:unhideWhenUsed="1"/>
-    <w:lsdException w:name="Table Classic 4" w:semiHidden="1" w:unhideWhenUsed="1"/>
-    <w:lsdException w:name="Table Colorful 1" w:semiHidden="1" w:unhideWhenUsed="1"/>
-    <w:lsdException w:name="Table Colorful 2" w:semiHidden="1" w:unhideWhenUsed="1"/>
-    <w:lsdException w:name="Table Colorful 3" w:semiHidden="1" w:unhideWhenUsed="1"/>
-    <w:lsdException w:name="Table Columns 1" w:semiHidden="1" w:unhideWhenUsed="1"/>
-    <w:lsdException w:name="Table Columns 2" w:semiHidden="1" w:unhideWhenUsed="1"/>
-    <w:lsdException w:name="Table Columns 3" w:semiHidden="1" w:unhideWhenUsed="1"/>
-    <w:lsdException w:name="Table Columns 4" w:semiHidden="1" w:unhideWhenUsed="1"/>
-    <w:lsdException w:name="Table Columns 5" w:semiHidden="1" w:unhideWhenUsed="1"/>
-    <w:lsdException w:name="Table Grid 1" w:semiHidden="1" w:unhideWhenUsed="1"/>
-    <w:lsdException w:name="Table Grid 2" w:semiHidden="1" w:unhideWhenUsed="1"/>
-    <w:lsdException w:name="Table Grid 3" w:semiHidden="1" w:unhideWhenUsed="1"/>
-    <w:lsdException w:name="Table Grid 4" w:semiHidden="1" w:unhideWhenUsed="1"/>
-    <w:lsdException w:name="Table Grid 5" w:semiHidden="1" w:unhideWhenUsed="1"/>
-    <w:lsdException w:name="Table Grid 6" w:semiHidden="1" w:unhideWhenUsed="1"/>
-    <w:lsdException w:name="Table Grid 7" w:semiHidden="1" w:unhideWhenUsed="1"/>
-    <w:lsdException w:name="Table Grid 8" w:semiHidden="1" w:unhideWhenUsed="1"/>
-    <w:lsdException w:name="Table List 1" w:semiHidden="1" w:unhideWhenUsed="1"/>
-    <w:lsdException w:name="Table List 2" w:semiHidden="1" w:unhideWhenUsed="1"/>
-    <w:lsdException w:name="Table List 3" w:semiHidden="1" w:unhideWhenUsed="1"/>
-    <w:lsdException w:name="Table List 4" w:semiHidden="1" w:unhideWhenUsed="1"/>
-    <w:lsdException w:name="Table List 5" w:semiHidden="1" w:unhideWhenUsed="1"/>
-    <w:lsdException w:name="Table List 6" w:semiHidden="1" w:unhideWhenUsed="1"/>
-    <w:lsdException w:name="Table List 7" w:semiHidden="1" w:unhideWhenUsed="1"/>
-    <w:lsdException w:name="Table List 8" w:semiHidden="1" w:unhideWhenUsed="1"/>
-    <w:lsdException w:name="Table 3D effects 1" w:semiHidden="1" w:unhideWhenUsed="1"/>
-    <w:lsdException w:name="Table 3D effects 2" w:semiHidden="1" w:unhideWhenUsed="1"/>
-    <w:lsdException w:name="Table 3D effects 3" w:semiHidden="1" w:unhideWhenUsed="1"/>
-    <w:lsdException w:name="Table Contemporary" w:semiHidden="1" w:unhideWhenUsed="1"/>
-    <w:lsdException w:name="Table Elegant" w:semiHidden="1" w:unhideWhenUsed="1"/>
-    <w:lsdException w:name="Table Professional" w:semiHidden="1" w:unhideWhenUsed="1"/>
-    <w:lsdException w:name="Table Subtle 1" w:semiHidden="1" w:unhideWhenUsed="1"/>
-    <w:lsdException w:name="Table Subtle 2" w:semiHidden="1" w:unhideWhenUsed="1"/>
-    <w:lsdException w:name="Table Web 1" w:semiHidden="1" w:unhideWhenUsed="1"/>
-    <w:lsdException w:name="Table Web 2" w:semiHidden="1" w:unhideWhenUsed="1"/>
-    <w:lsdException w:name="Table Web 3" w:semiHidden="1" w:unhideWhenUsed="1"/>
-    <w:lsdException w:name="Balloon Text" w:semiHidden="1" w:unhideWhenUsed="1"/>
-    <w:lsdException w:name="Table Grid" w:uiPriority="59"/>
-    <w:lsdException w:name="Table Theme" w:semiHidden="1" w:unhideWhenUsed="1"/>
-    <w:lsdException w:name="Placeholder Text" w:semiHidden="1"/>
-    <w:lsdException w:name="No Spacing" w:uiPriority="1" w:qFormat="1"/>
-    <w:lsdException w:name="Light Shading" w:uiPriority="60"/>
-    <w:lsdException w:name="Light List" w:uiPriority="61"/>
-    <w:lsdException w:name="Light Grid" w:uiPriority="62"/>
-    <w:lsdException w:name="Medium Shading 1" w:uiPriority="63"/>
-    <w:lsdException w:name="Medium Shading 2" w:uiPriority="64"/>
-    <w:lsdException w:name="Medium List 1" w:uiPriority="65"/>
-    <w:lsdException w:name="Medium List 2" w:uiPriority="66"/>
-    <w:lsdException w:name="Medium Grid 1" w:uiPriority="67"/>
-    <w:lsdException w:name="Medium Grid 2" w:uiPriority="68"/>
-    <w:lsdException w:name="Medium Grid 3" w:uiPriority="69"/>
-    <w:lsdException w:name="Dark List" w:uiPriority="70"/>
-    <w:lsdException w:name="Colorful Shading" w:uiPriority="71"/>
-    <w:lsdException w:name="Colorful List" w:uiPriority="72"/>
-    <w:lsdException w:name="Colorful Grid" w:uiPriority="73"/>
-    <w:lsdException w:name="Light Shading Accent 1" w:uiPriority="60"/>
-    <w:lsdException w:name="Light List Accent 1" w:uiPriority="61"/>
-    <w:lsdException w:name="Light Grid Accent 1" w:uiPriority="62"/>
-    <w:lsdException w:name="Medium Shading 1 Accent 1" w:uiPriority="63"/>
-    <w:lsdException w:name="Medium Shading 2 Accent 1" w:uiPriority="64"/>
-    <w:lsdException w:name="Medium List 1 Accent 1" w:uiPriority="65"/>
-    <w:lsdException w:name="Revision" w:semiHidden="1"/>
-    <w:lsdException w:name="List Paragraph" w:uiPriority="34" w:qFormat="1"/>
-    <w:lsdException w:name="Quote" w:uiPriority="29" w:qFormat="1"/>
-    <w:lsdException w:name="Intense Quote" w:uiPriority="30" w:qFormat="1"/>
-    <w:lsdException w:name="Medium List 2 Accent 1" w:uiPriority="66"/>
-    <w:lsdException w:name="Medium Grid 1 Accent 1" w:uiPriority="67"/>
-    <w:lsdException w:name="Medium Grid 2 Accent 1" w:uiPriority="68"/>
-    <w:lsdException w:name="Medium Grid 3 Accent 1" w:uiPriority="69"/>
-    <w:lsdException w:name="Dark List Accent 1" w:uiPriority="70"/>
-    <w:lsdException w:name="Colorful Shading Accent 1" w:uiPriority="71"/>
-    <w:lsdException w:name="Colorful List Accent 1" w:uiPriority="72"/>
-    <w:lsdException w:name="Colorful Grid Accent 1" w:uiPriority="73"/>
-    <w:lsdException w:name="Light Shading Accent 2" w:uiPriority="60"/>
-    <w:lsdException w:name="Light List Accent 2" w:uiPriority="61"/>
-    <w:lsdException w:name="Light Grid Accent 2" w:uiPriority="62"/>
-    <w:lsdException w:name="Medium Shading 1 Accent 2" w:uiPriority="63"/>
-    <w:lsdException w:name="Medium Shading 2 Accent 2" w:uiPriority="64"/>
-    <w:lsdException w:name="Medium List 1 Accent 2" w:uiPriority="65"/>
-    <w:lsdException w:name="Medium List 2 Accent 2" w:uiPriority="66"/>
-    <w:lsdException w:name="Medium Grid 1 Accent 2" w:uiPriority="67"/>
-    <w:lsdException w:name="Medium Grid 2 Accent 2" w:uiPriority="68"/>
-    <w:lsdException w:name="Medium Grid 3 Accent 2" w:uiPriority="69"/>
-    <w:lsdException w:name="Dark List Accent 2" w:uiPriority="70"/>
-    <w:lsdException w:name="Colorful Shading Accent 2" w:uiPriority="71"/>
-    <w:lsdException w:name="Colorful List Accent 2" w:uiPriority="72"/>
-    <w:lsdException w:name="Colorful Grid Accent 2" w:uiPriority="73"/>
-    <w:lsdException w:name="Light Shading Accent 3" w:uiPriority="60"/>
-    <w:lsdException w:name="Light List Accent 3" w:uiPriority="61"/>
-    <w:lsdException w:name="Light Grid Accent 3" w:uiPriority="62"/>
-    <w:lsdException w:name="Medium Shading 1 Accent 3" w:uiPriority="63"/>
-    <w:lsdException w:name="Medium Shading 2 Accent 3" w:uiPriority="64"/>
-    <w:lsdException w:name="Medium List 1 Accent 3" w:uiPriority="65"/>
-    <w:lsdException w:name="Medium List 2 Accent 3" w:uiPriority="66"/>
-    <w:lsdException w:name="Medium Grid 1 Accent 3" w:uiPriority="67"/>
-    <w:lsdException w:name="Medium Grid 2 Accent 3" w:uiPriority="68"/>
-    <w:lsdException w:name="Medium Grid 3 Accent 3" w:uiPriority="69"/>
-    <w:lsdException w:name="Dark List Accent 3" w:uiPriority="70"/>
-    <w:lsdException w:name="Colorful Shading Accent 3" w:uiPriority="71"/>
-    <w:lsdException w:name="Colorful List Accent 3" w:uiPriority="72"/>
-    <w:lsdException w:name="Colorful Grid Accent 3" w:uiPriority="73"/>
-    <w:lsdException w:name="Light Shading Accent 4" w:uiPriority="60"/>
-    <w:lsdException w:name="Light List Accent 4" w:uiPriority="61"/>
-    <w:lsdException w:name="Light Grid Accent 4" w:uiPriority="62"/>
-    <w:lsdException w:name="Medium Shading 1 Accent 4" w:uiPriority="63"/>
-    <w:lsdException w:name="Medium Shading 2 Accent 4" w:uiPriority="64"/>
-    <w:lsdException w:name="Medium List 1 Accent 4" w:uiPriority="65"/>
-    <w:lsdException w:name="Medium List 2 Accent 4" w:uiPriority="66"/>
-    <w:lsdException w:name="Medium Grid 1 Accent 4" w:uiPriority="67"/>
-    <w:lsdException w:name="Medium Grid 2 Accent 4" w:uiPriority="68"/>
-    <w:lsdException w:name="Medium Grid 3 Accent 4" w:uiPriority="69"/>
-    <w:lsdException w:name="Dark List Accent 4" w:uiPriority="70"/>
-    <w:lsdException w:name="Colorful Shading Accent 4" w:uiPriority="71"/>
-    <w:lsdException w:name="Colorful List Accent 4" w:uiPriority="72"/>
-    <w:lsdException w:name="Colorful Grid Accent 4" w:uiPriority="73"/>
-    <w:lsdException w:name="Light Shading Accent 5" w:uiPriority="60"/>
-    <w:lsdException w:name="Light List Accent 5" w:uiPriority="61"/>
-    <w:lsdException w:name="Light Grid Accent 5" w:uiPriority="62"/>
-    <w:lsdException w:name="Medium Shading 1 Accent 5" w:uiPriority="63"/>
-    <w:lsdException w:name="Medium Shading 2 Accent 5" w:uiPriority="64"/>
-    <w:lsdException w:name="Medium List 1 Accent 5" w:uiPriority="65"/>
-    <w:lsdException w:name="Medium List 2 Accent 5" w:uiPriority="66"/>
-    <w:lsdException w:name="Medium Grid 1 Accent 5" w:uiPriority="67"/>
-    <w:lsdException w:name="Medium Grid 2 Accent 5" w:uiPriority="68"/>
-    <w:lsdException w:name="Medium Grid 3 Accent 5" w:uiPriority="69"/>
-    <w:lsdException w:name="Dark List Accent 5" w:uiPriority="70"/>
-    <w:lsdException w:name="Colorful Shading Accent 5" w:uiPriority="71"/>
-    <w:lsdException w:name="Colorful List Accent 5" w:uiPriority="72"/>
-    <w:lsdException w:name="Colorful Grid Accent 5" w:uiPriority="73"/>
-    <w:lsdException w:name="Light Shading Accent 6" w:uiPriority="60"/>
-    <w:lsdException w:name="Light List Accent 6" w:uiPriority="61"/>
-    <w:lsdException w:name="Light Grid Accent 6" w:uiPriority="62"/>
-    <w:lsdException w:name="Medium Shading 1 Accent 6" w:uiPriority="63"/>
-    <w:lsdException w:name="Medium Shading 2 Accent 6" w:uiPriority="64"/>
-    <w:lsdException w:name="Medium List 1 Accent 6" w:uiPriority="65"/>
-    <w:lsdException w:name="Medium List 2 Accent 6" w:uiPriority="66"/>
-    <w:lsdException w:name="Medium Grid 1 Accent 6" w:uiPriority="67"/>
-    <w:lsdException w:name="Medium Grid 2 Accent 6" w:uiPriority="68"/>
-    <w:lsdException w:name="Medium Grid 3 Accent 6" w:uiPriority="69"/>
-    <w:lsdException w:name="Dark List Accent 6" w:uiPriority="70"/>
-    <w:lsdException w:name="Colorful Shading Accent 6" w:uiPriority="71"/>
-    <w:lsdException w:name="Colorful List Accent 6" w:uiPriority="72"/>
-    <w:lsdException w:name="Colorful Grid Accent 6" w:uiPriority="73"/>
-    <w:lsdException w:name="Subtle Emphasis" w:uiPriority="19" w:qFormat="1"/>
-    <w:lsdException w:name="Intense Emphasis" w:uiPriority="21" w:qFormat="1"/>
-    <w:lsdException w:name="Subtle Reference" w:uiPriority="31" w:qFormat="1"/>
-    <w:lsdException w:name="Intense Reference" w:uiPriority="32" w:qFormat="1"/>
-    <w:lsdException w:name="Book Title" w:uiPriority="33" w:qFormat="1"/>
-    <w:lsdException w:name="Bibliography" w:semiHidden="1" w:uiPriority="37" w:unhideWhenUsed="1"/>
-    <w:lsdException w:name="TOC Heading" w:semiHidden="1" w:uiPriority="39" w:unhideWhenUsed="1" w:qFormat="1"/>
-    <w:lsdException w:name="Plain Table 1" w:uiPriority="41"/>
-    <w:lsdException w:name="Plain Table 2" w:uiPriority="42"/>
-    <w:lsdException w:name="Plain Table 3" w:uiPriority="43"/>
-    <w:lsdException w:name="Plain Table 4" w:uiPriority="44"/>
-    <w:lsdException w:name="Plain Table 5" w:uiPriority="45"/>
-    <w:lsdException w:name="Grid Table Light" w:uiPriority="40"/>
-    <w:lsdException w:name="Grid Table 1 Light" w:uiPriority="46"/>
-    <w:lsdException w:name="Grid Table 2" w:uiPriority="47"/>
-    <w:lsdException w:name="Grid Table 3" w:uiPriority="48"/>
-    <w:lsdException w:name="Grid Table 4" w:uiPriority="49"/>
-    <w:lsdException w:name="Grid Table 5 Dark" w:uiPriority="50"/>
-    <w:lsdException w:name="Grid Table 6 Colorful" w:uiPriority="51"/>
-    <w:lsdException w:name="Grid Table 7 Colorful" w:uiPriority="52"/>
-    <w:lsdException w:name="Grid Table 1 Light Accent 1" w:uiPriority="46"/>
-    <w:lsdException w:name="Grid Table 2 Accent 1" w:uiPriority="47"/>
-    <w:lsdException w:name="Grid Table 3 Accent 1" w:uiPriority="48"/>
-    <w:lsdException w:name="Grid Table 4 Accent 1" w:uiPriority="49"/>
-    <w:lsdException w:name="Grid Table 5 Dark Accent 1" w:uiPriority="50"/>
-    <w:lsdException w:name="Grid Table 6 Colorful Accent 1" w:uiPriority="51"/>
-    <w:lsdException w:name="Grid Table 7 Colorful Accent 1" w:uiPriority="52"/>
-    <w:lsdException w:name="Grid Table 1 Light Accent 2" w:uiPriority="46"/>
-    <w:lsdException w:name="Grid Table 2 Accent 2" w:uiPriority="47"/>
-    <w:lsdException w:name="Grid Table 3 Accent 2" w:uiPriority="48"/>
-    <w:lsdException w:name="Grid Table 4 Accent 2" w:uiPriority="49"/>
-    <w:lsdException w:name="Grid Table 5 Dark Accent 2" w:uiPriority="50"/>
-    <w:lsdException w:name="Grid Table 6 Colorful Accent 2" w:uiPriority="51"/>
-    <w:lsdException w:name="Grid Table 7 Colorful Accent 2" w:uiPriority="52"/>
-    <w:lsdException w:name="Grid Table 1 Light Accent 3" w:uiPriority="46"/>
-    <w:lsdException w:name="Grid Table 2 Accent 3" w:uiPriority="47"/>
-    <w:lsdException w:name="Grid Table 3 Accent 3" w:uiPriority="48"/>
-    <w:lsdException w:name="Grid Table 4 Accent 3" w:uiPriority="49"/>
-    <w:lsdException w:name="Grid Table 5 Dark Accent 3" w:uiPriority="50"/>
-    <w:lsdException w:name="Grid Table 6 Colorful Accent 3" w:uiPriority="51"/>
-    <w:lsdException w:name="Grid Table 7 Colorful Accent 3" w:uiPriority="52"/>
-    <w:lsdException w:name="Grid Table 1 Light Accent 4" w:uiPriority="46"/>
-    <w:lsdException w:name="Grid Table 2 Accent 4" w:uiPriority="47"/>
-    <w:lsdException w:name="Grid Table 3 Accent 4" w:uiPriority="48"/>
-    <w:lsdException w:name="Grid Table 4 Accent 4" w:uiPriority="49"/>
-    <w:lsdException w:name="Grid Table 5 Dark Accent 4" w:uiPriority="50"/>
-    <w:lsdException w:name="Grid Table 6 Colorful Accent 4" w:uiPriority="51"/>
-    <w:lsdException w:name="Grid Table 7 Colorful Accent 4" w:uiPriority="52"/>
-    <w:lsdException w:name="Grid Table 1 Light Accent 5" w:uiPriority="46"/>
-    <w:lsdException w:name="Grid Table 2 Accent 5" w:uiPriority="47"/>
-    <w:lsdException w:name="Grid Table 3 Accent 5" w:uiPriority="48"/>
-    <w:lsdException w:name="Grid Table 4 Accent 5" w:uiPriority="49"/>
-    <w:lsdException w:name="Grid Table 5 Dark Accent 5" w:uiPriority="50"/>
-    <w:lsdException w:name="Grid Table 6 Colorful Accent 5" w:uiPriority="51"/>
-    <w:lsdException w:name="Grid Table 7 Colorful Accent 5" w:uiPriority="52"/>
-    <w:lsdException w:name="Grid Table 1 Light Accent 6" w:uiPriority="46"/>
-    <w:lsdException w:name="Grid Table 2 Accent 6" w:uiPriority="47"/>
-    <w:lsdException w:name="Grid Table 3 Accent 6" w:uiPriority="48"/>
-    <w:lsdException w:name="Grid Table 4 Accent 6" w:uiPriority="49"/>
-    <w:lsdException w:name="Grid Table 5 Dark Accent 6" w:uiPriority="50"/>
-    <w:lsdException w:name="Grid Table 6 Colorful Accent 6" w:uiPriority="51"/>
-    <w:lsdException w:name="Grid Table 7 Colorful Accent 6" w:uiPriority="52"/>
-    <w:lsdException w:name="List Table 1 Light" w:uiPriority="46"/>
-    <w:lsdException w:name="List Table 2" w:uiPriority="47"/>
-    <w:lsdException w:name="List Table 3" w:uiPriority="48"/>
-    <w:lsdException w:name="List Table 4" w:uiPriority="49"/>
-    <w:lsdException w:name="List Table 5 Dark" w:uiPriority="50"/>
-    <w:lsdException w:name="List Table 6 Colorful" w:uiPriority="51"/>
-    <w:lsdException w:name="List Table 7 Colorful" w:uiPriority="52"/>
-    <w:lsdException w:name="List Table 1 Light Accent 1" w:uiPriority="46"/>
-    <w:lsdException w:name="List Table 2 Accent 1" w:uiPriority="47"/>
-    <w:lsdException w:name="List Table 3 Accent 1" w:uiPriority="48"/>
-    <w:lsdException w:name="List Table 4 Accent 1" w:uiPriority="49"/>
-    <w:lsdException w:name="List Table 5 Dark Accent 1" w:uiPriority="50"/>
-    <w:lsdException w:name="List Table 6 Colorful Accent 1" w:uiPriority="51"/>
-    <w:lsdException w:name="List Table 7 Colorful Accent 1" w:uiPriority="52"/>
-    <w:lsdException w:name="List Table 1 Light Accent 2" w:uiPriority="46"/>
-    <w:lsdException w:name="List Table 2 Accent 2" w:uiPriority="47"/>
-    <w:lsdException w:name="List Table 3 Accent 2" w:uiPriority="48"/>
-    <w:lsdException w:name="List Table 4 Accent 2" w:uiPriority="49"/>
-    <w:lsdException w:name="List Table 5 Dark Accent 2" w:uiPriority="50"/>
-    <w:lsdException w:name="List Table 6 Colorful Accent 2" w:uiPriority="51"/>
-    <w:lsdException w:name="List Table 7 Colorful Accent 2" w:uiPriority="52"/>
-    <w:lsdException w:name="List Table 1 Light Accent 3" w:uiPriority="46"/>
-    <w:lsdException w:name="List Table 2 Accent 3" w:uiPriority="47"/>
-    <w:lsdException w:name="List Table 3 Accent 3" w:uiPriority="48"/>
-    <w:lsdException w:name="List Table 4 Accent 3" w:uiPriority="49"/>
-    <w:lsdException w:name="List Table 5 Dark Accent 3" w:uiPriority="50"/>
-    <w:lsdException w:name="List Table 6 Colorful Accent 3" w:uiPriority="51"/>
-    <w:lsdException w:name="List Table 7 Colorful Accent 3" w:uiPriority="52"/>
-    <w:lsdException w:name="List Table 1 Light Accent 4" w:uiPriority="46"/>
-    <w:lsdException w:name="List Table 2 Accent 4" w:uiPriority="47"/>
-    <w:lsdException w:name="List Table 3 Accent 4" w:uiPriority="48"/>
-    <w:lsdException w:name="List Table 4 Accent 4" w:uiPriority="49"/>
-    <w:lsdException w:name="List Table 5 Dark Accent 4" w:uiPriority="50"/>
-    <w:lsdException w:name="List Table 6 Colorful Accent 4" w:uiPriority="51"/>
-    <w:lsdException w:name="List Table 7 Colorful Accent 4" w:uiPriority="52"/>
-    <w:lsdException w:name="List Table 1 Light Accent 5" w:uiPriority="46"/>
-    <w:lsdException w:name="List Table 2 Accent 5" w:uiPriority="47"/>
-    <w:lsdException w:name="List Table 3 Accent 5" w:uiPriority="48"/>
-    <w:lsdException w:name="List Table 4 Accent 5" w:uiPriority="49"/>
-    <w:lsdException w:name="List Table 5 Dark Accent 5" w:uiPriority="50"/>
-    <w:lsdException w:name="List Table 6 Colorful Accent 5" w:uiPriority="51"/>
-    <w:lsdException w:name="List Table 7 Colorful Accent 5" w:uiPriority="52"/>
-    <w:lsdException w:name="List Table 1 Light Accent 6" w:uiPriority="46"/>
-    <w:lsdException w:name="List Table 2 Accent 6" w:uiPriority="47"/>
-    <w:lsdException w:name="List Table 3 Accent 6" w:uiPriority="48"/>
-    <w:lsdException w:name="List Table 4 Accent 6" w:uiPriority="49"/>
-    <w:lsdException w:name="List Table 5 Dark Accent 6" w:uiPriority="50"/>
-    <w:lsdException w:name="List Table 6 Colorful Accent 6" w:uiPriority="51"/>
-    <w:lsdException w:name="List Table 7 Colorful Accent 6" w:uiPriority="52"/>
+  <w:latentStyles w:defLockedState="0" w:defUIPriority="99" w:defSemiHidden="1" w:defUnhideWhenUsed="1" w:defQFormat="0" w:count="267">
+    <w:lsdException w:name="Normal" w:semiHidden="0" w:uiPriority="0" w:unhideWhenUsed="0" w:qFormat="1"/>
+    <w:lsdException w:name="heading 1" w:semiHidden="0" w:uiPriority="9" w:unhideWhenUsed="0" w:qFormat="1"/>
+    <w:lsdException w:name="heading 2" w:uiPriority="9" w:qFormat="1"/>
+    <w:lsdException w:name="heading 3" w:uiPriority="9" w:qFormat="1"/>
+    <w:lsdException w:name="heading 4" w:uiPriority="9" w:qFormat="1"/>
+    <w:lsdException w:name="heading 5" w:uiPriority="9" w:qFormat="1"/>
+    <w:lsdException w:name="heading 6" w:uiPriority="9" w:qFormat="1"/>
+    <w:lsdException w:name="heading 7" w:uiPriority="9" w:qFormat="1"/>
+    <w:lsdException w:name="heading 8" w:uiPriority="9" w:qFormat="1"/>
+    <w:lsdException w:name="heading 9" w:uiPriority="9" w:qFormat="1"/>
+    <w:lsdException w:name="toc 1" w:uiPriority="39"/>
+    <w:lsdException w:name="toc 2" w:uiPriority="39"/>
+    <w:lsdException w:name="toc 3" w:uiPriority="39"/>
+    <w:lsdException w:name="toc 4" w:uiPriority="39"/>
+    <w:lsdException w:name="toc 5" w:uiPriority="39"/>
+    <w:lsdException w:name="toc 6" w:uiPriority="39"/>
+    <w:lsdException w:name="toc 7" w:uiPriority="39"/>
+    <w:lsdException w:name="toc 8" w:uiPriority="39"/>
+    <w:lsdException w:name="toc 9" w:uiPriority="39"/>
+    <w:lsdException w:name="caption" w:uiPriority="35" w:qFormat="1"/>
+    <w:lsdException w:name="Title" w:semiHidden="0" w:uiPriority="10" w:unhideWhenUsed="0" w:qFormat="1"/>
+    <w:lsdException w:name="Default Paragraph Font" w:uiPriority="1"/>
+    <w:lsdException w:name="Subtitle" w:semiHidden="0" w:uiPriority="11" w:unhideWhenUsed="0" w:qFormat="1"/>
+    <w:lsdException w:name="Strong" w:semiHidden="0" w:uiPriority="22" w:unhideWhenUsed="0" w:qFormat="1"/>
+    <w:lsdException w:name="Emphasis" w:semiHidden="0" w:uiPriority="20" w:unhideWhenUsed="0" w:qFormat="1"/>
+    <w:lsdException w:name="Table Grid" w:semiHidden="0" w:uiPriority="59" w:unhideWhenUsed="0"/>
+    <w:lsdException w:name="Placeholder Text" w:unhideWhenUsed="0"/>
+    <w:lsdException w:name="No Spacing" w:semiHidden="0" w:uiPriority="1" w:unhideWhenUsed="0" w:qFormat="1"/>
+    <w:lsdException w:name="Light Shading" w:semiHidden="0" w:uiPriority="60" w:unhideWhenUsed="0"/>
+    <w:lsdException w:name="Light List" w:semiHidden="0" w:uiPriority="61" w:unhideWhenUsed="0"/>
+    <w:lsdException w:name="Light Grid" w:semiHidden="0" w:uiPriority="62" w:unhideWhenUsed="0"/>
+    <w:lsdException w:name="Medium Shading 1" w:semiHidden="0" w:uiPriority="63" w:unhideWhenUsed="0"/>
+    <w:lsdException w:name="Medium Shading 2" w:semiHidden="0" w:uiPriority="64" w:unhideWhenUsed="0"/>
+    <w:lsdException w:name="Medium List 1" w:semiHidden="0" w:uiPriority="65" w:unhideWhenUsed="0"/>
+    <w:lsdException w:name="Medium List 2" w:semiHidden="0" w:uiPriority="66" w:unhideWhenUsed="0"/>
+    <w:lsdException w:name="Medium Grid 1" w:semiHidden="0" w:uiPriority="67" w:unhideWhenUsed="0"/>
+    <w:lsdException w:name="Medium Grid 2" w:semiHidden="0" w:uiPriority="68" w:unhideWhenUsed="0"/>
+    <w:lsdException w:name="Medium Grid 3" w:semiHidden="0" w:uiPriority="69" w:unhideWhenUsed="0"/>
+    <w:lsdException w:name="Dark List" w:semiHidden="0" w:uiPriority="70" w:unhideWhenUsed="0"/>
+    <w:lsdException w:name="Colorful Shading" w:semiHidden="0" w:uiPriority="71" w:unhideWhenUsed="0"/>
+    <w:lsdException w:name="Colorful List" w:semiHidden="0" w:uiPriority="72" w:unhideWhenUsed="0"/>
+    <w:lsdException w:name="Colorful Grid" w:semiHidden="0" w:uiPriority="73" w:unhideWhenUsed="0"/>
+    <w:lsdException w:name="Light Shading Accent 1" w:semiHidden="0" w:uiPriority="60" w:unhideWhenUsed="0"/>
+    <w:lsdException w:name="Light List Accent 1" w:semiHidden="0" w:uiPriority="61" w:unhideWhenUsed="0"/>
+    <w:lsdException w:name="Light Grid Accent 1" w:semiHidden="0" w:uiPriority="62" w:unhideWhenUsed="0"/>
+    <w:lsdException w:name="Medium Shading 1 Accent 1" w:semiHidden="0" w:uiPriority="63" w:unhideWhenUsed="0"/>
+    <w:lsdException w:name="Medium Shading 2 Accent 1" w:semiHidden="0" w:uiPriority="64" w:unhideWhenUsed="0"/>
+    <w:lsdException w:name="Medium List 1 Accent 1" w:semiHidden="0" w:uiPriority="65" w:unhideWhenUsed="0"/>
+    <w:lsdException w:name="Revision" w:unhideWhenUsed="0"/>
+    <w:lsdException w:name="List Paragraph" w:semiHidden="0" w:uiPriority="34" w:unhideWhenUsed="0" w:qFormat="1"/>
+    <w:lsdException w:name="Quote" w:semiHidden="0" w:uiPriority="29" w:unhideWhenUsed="0" w:qFormat="1"/>
+    <w:lsdException w:name="Intense Quote" w:semiHidden="0" w:uiPriority="30" w:unhideWhenUsed="0" w:qFormat="1"/>
+    <w:lsdException w:name="Medium List 2 Accent 1" w:semiHidden="0" w:uiPriority="66" w:unhideWhenUsed="0"/>
+    <w:lsdException w:name="Medium Grid 1 Accent 1" w:semiHidden="0" w:uiPriority="67" w:unhideWhenUsed="0"/>
+    <w:lsdException w:name="Medium Grid 2 Accent 1" w:semiHidden="0" w:uiPriority="68" w:unhideWhenUsed="0"/>
+    <w:lsdException w:name="Medium Grid 3 Accent 1" w:semiHidden="0" w:uiPriority="69" w:unhideWhenUsed="0"/>
+    <w:lsdException w:name="Dark List Accent 1" w:semiHidden="0" w:uiPriority="70" w:unhideWhenUsed="0"/>
+    <w:lsdException w:name="Colorful Shading Accent 1" w:semiHidden="0" w:uiPriority="71" w:unhideWhenUsed="0"/>
+    <w:lsdException w:name="Colorful List Accent 1" w:semiHidden="0" w:uiPriority="72" w:unhideWhenUsed="0"/>
+    <w:lsdException w:name="Colorful Grid Accent 1" w:semiHidden="0" w:uiPriority="73" w:unhideWhenUsed="0"/>
+    <w:lsdException w:name="Light Shading Accent 2" w:semiHidden="0" w:uiPriority="60" w:unhideWhenUsed="0"/>
+    <w:lsdException w:name="Light List Accent 2" w:semiHidden="0" w:uiPriority="61" w:unhideWhenUsed="0"/>
+    <w:lsdException w:name="Light Grid Accent 2" w:semiHidden="0" w:uiPriority="62" w:unhideWhenUsed="0"/>
+    <w:lsdException w:name="Medium Shading 1 Accent 2" w:semiHidden="0" w:uiPriority="63" w:unhideWhenUsed="0"/>
+    <w:lsdException w:name="Medium Shading 2 Accent 2" w:semiHidden="0" w:uiPriority="64" w:unhideWhenUsed="0"/>
+    <w:lsdException w:name="Medium List 1 Accent 2" w:semiHidden="0" w:uiPriority="65" w:unhideWhenUsed="0"/>
+    <w:lsdException w:name="Medium List 2 Accent 2" w:semiHidden="0" w:uiPriority="66" w:unhideWhenUsed="0"/>
+    <w:lsdException w:name="Medium Grid 1 Accent 2" w:semiHidden="0" w:uiPriority="67" w:unhideWhenUsed="0"/>
+    <w:lsdException w:name="Medium Grid 2 Accent 2" w:semiHidden="0" w:uiPriority="68" w:unhideWhenUsed="0"/>
+    <w:lsdException w:name="Medium Grid 3 Accent 2" w:semiHidden="0" w:uiPriority="69" w:unhideWhenUsed="0"/>
+    <w:lsdException w:name="Dark List Accent 2" w:semiHidden="0" w:uiPriority="70" w:unhideWhenUsed="0"/>
+    <w:lsdException w:name="Colorful Shading Accent 2" w:semiHidden="0" w:uiPriority="71" w:unhideWhenUsed="0"/>
+    <w:lsdException w:name="Colorful List Accent 2" w:semiHidden="0" w:uiPriority="72" w:unhideWhenUsed="0"/>
+    <w:lsdException w:name="Colorful Grid Accent 2" w:semiHidden="0" w:uiPriority="73" w:unhideWhenUsed="0"/>
+    <w:lsdException w:name="Light Shading Accent 3" w:semiHidden="0" w:uiPriority="60" w:unhideWhenUsed="0"/>
+    <w:lsdException w:name="Light List Accent 3" w:semiHidden="0" w:uiPriority="61" w:unhideWhenUsed="0"/>
+    <w:lsdException w:name="Light Grid Accent 3" w:semiHidden="0" w:uiPriority="62" w:unhideWhenUsed="0"/>
+    <w:lsdException w:name="Medium Shading 1 Accent 3" w:semiHidden="0" w:uiPriority="63" w:unhideWhenUsed="0"/>
+    <w:lsdException w:name="Medium Shading 2 Accent 3" w:semiHidden="0" w:uiPriority="64" w:unhideWhenUsed="0"/>
+    <w:lsdException w:name="Medium List 1 Accent 3" w:semiHidden="0" w:uiPriority="65" w:unhideWhenUsed="0"/>
+    <w:lsdException w:name="Medium List 2 Accent 3" w:semiHidden="0" w:uiPriority="66" w:unhideWhenUsed="0"/>
+    <w:lsdException w:name="Medium Grid 1 Accent 3" w:semiHidden="0" w:uiPriority="67" w:unhideWhenUsed="0"/>
+    <w:lsdException w:name="Medium Grid 2 Accent 3" w:semiHidden="0" w:uiPriority="68" w:unhideWhenUsed="0"/>
+    <w:lsdException w:name="Medium Grid 3 Accent 3" w:semiHidden="0" w:uiPriority="69" w:unhideWhenUsed="0"/>
+    <w:lsdException w:name="Dark List Accent 3" w:semiHidden="0" w:uiPriority="70" w:unhideWhenUsed="0"/>
+    <w:lsdException w:name="Colorful Shading Accent 3" w:semiHidden="0" w:uiPriority="71" w:unhideWhenUsed="0"/>
+    <w:lsdException w:name="Colorful List Accent 3" w:semiHidden="0" w:uiPriority="72" w:unhideWhenUsed="0"/>
+    <w:lsdException w:name="Colorful Grid Accent 3" w:semiHidden="0" w:uiPriority="73" w:unhideWhenUsed="0"/>
+    <w:lsdException w:name="Light Shading Accent 4" w:semiHidden="0" w:uiPriority="60" w:unhideWhenUsed="0"/>
+    <w:lsdException w:name="Light List Accent 4" w:semiHidden="0" w:uiPriority="61" w:unhideWhenUsed="0"/>
+    <w:lsdException w:name="Light Grid Accent 4" w:semiHidden="0" w:uiPriority="62" w:unhideWhenUsed="0"/>
+    <w:lsdException w:name="Medium Shading 1 Accent 4" w:semiHidden="0" w:uiPriority="63" w:unhideWhenUsed="0"/>
+    <w:lsdException w:name="Medium Shading 2 Accent 4" w:semiHidden="0" w:uiPriority="64" w:unhideWhenUsed="0"/>
+    <w:lsdException w:name="Medium List 1 Accent 4" w:semiHidden="0" w:uiPriority="65" w:unhideWhenUsed="0"/>
+    <w:lsdException w:name="Medium List 2 Accent 4" w:semiHidden="0" w:uiPriority="66" w:unhideWhenUsed="0"/>
+    <w:lsdException w:name="Medium Grid 1 Accent 4" w:semiHidden="0" w:uiPriority="67" w:unhideWhenUsed="0"/>
+    <w:lsdException w:name="Medium Grid 2 Accent 4" w:semiHidden="0" w:uiPriority="68" w:unhideWhenUsed="0"/>
+    <w:lsdException w:name="Medium Grid 3 Accent 4" w:semiHidden="0" w:uiPriority="69" w:unhideWhenUsed="0"/>
+    <w:lsdException w:name="Dark List Accent 4" w:semiHidden="0" w:uiPriority="70" w:unhideWhenUsed="0"/>
+    <w:lsdException w:name="Colorful Shading Accent 4" w:semiHidden="0" w:uiPriority="71" w:unhideWhenUsed="0"/>
+    <w:lsdException w:name="Colorful List Accent 4" w:semiHidden="0" w:uiPriority="72" w:unhideWhenUsed="0"/>
+    <w:lsdException w:name="Colorful Grid Accent 4" w:semiHidden="0" w:uiPriority="73" w:unhideWhenUsed="0"/>
+    <w:lsdException w:name="Light Shading Accent 5" w:semiHidden="0" w:uiPriority="60" w:unhideWhenUsed="0"/>
+    <w:lsdException w:name="Light List Accent 5" w:semiHidden="0" w:uiPriority="61" w:unhideWhenUsed="0"/>
+    <w:lsdException w:name="Light Grid Accent 5" w:semiHidden="0" w:uiPriority="62" w:unhideWhenUsed="0"/>
+    <w:lsdException w:name="Medium Shading 1 Accent 5" w:semiHidden="0" w:uiPriority="63" w:unhideWhenUsed="0"/>
+    <w:lsdException w:name="Medium Shading 2 Accent 5" w:semiHidden="0" w:uiPriority="64" w:unhideWhenUsed="0"/>
+    <w:lsdException w:name="Medium List 1 Accent 5" w:semiHidden="0" w:uiPriority="65" w:unhideWhenUsed="0"/>
+    <w:lsdException w:name="Medium List 2 Accent 5" w:semiHidden="0" w:uiPriority="66" w:unhideWhenUsed="0"/>
+    <w:lsdException w:name="Medium Grid 1 Accent 5" w:semiHidden="0" w:uiPriority="67" w:unhideWhenUsed="0"/>
+    <w:lsdException w:name="Medium Grid 2 Accent 5" w:semiHidden="0" w:uiPriority="68" w:unhideWhenUsed="0"/>
+    <w:lsdException w:name="Medium Grid 3 Accent 5" w:semiHidden="0" w:uiPriority="69" w:unhideWhenUsed="0"/>
+    <w:lsdException w:name="Dark List Accent 5" w:semiHidden="0" w:uiPriority="70" w:unhideWhenUsed="0"/>
+    <w:lsdException w:name="Colorful Shading Accent 5" w:semiHidden="0" w:uiPriority="71" w:unhideWhenUsed="0"/>
+    <w:lsdException w:name="Colorful List Accent 5" w:semiHidden="0" w:uiPriority="72" w:unhideWhenUsed="0"/>
+    <w:lsdException w:name="Colorful Grid Accent 5" w:semiHidden="0" w:uiPriority="73" w:unhideWhenUsed="0"/>
+    <w:lsdException w:name="Light Shading Accent 6" w:semiHidden="0" w:uiPriority="60" w:unhideWhenUsed="0"/>
+    <w:lsdException w:name="Light List Accent 6" w:semiHidden="0" w:uiPriority="61" w:unhideWhenUsed="0"/>
+    <w:lsdException w:name="Light Grid Accent 6" w:semiHidden="0" w:uiPriority="62" w:unhideWhenUsed="0"/>
+    <w:lsdException w:name="Medium Shading 1 Accent 6" w:semiHidden="0" w:uiPriority="63" w:unhideWhenUsed="0"/>
+    <w:lsdException w:name="Medium Shading 2 Accent 6" w:semiHidden="0" w:uiPriority="64" w:unhideWhenUsed="0"/>
+    <w:lsdException w:name="Medium List 1 Accent 6" w:semiHidden="0" w:uiPriority="65" w:unhideWhenUsed="0"/>
+    <w:lsdException w:name="Medium List 2 Accent 6" w:semiHidden="0" w:uiPriority="66" w:unhideWhenUsed="0"/>
+    <w:lsdException w:name="Medium Grid 1 Accent 6" w:semiHidden="0" w:uiPriority="67" w:unhideWhenUsed="0"/>
+    <w:lsdException w:name="Medium Grid 2 Accent 6" w:semiHidden="0" w:uiPriority="68" w:unhideWhenUsed="0"/>
+    <w:lsdException w:name="Medium Grid 3 Accent 6" w:semiHidden="0" w:uiPriority="69" w:unhideWhenUsed="0"/>
+    <w:lsdException w:name="Dark List Accent 6" w:semiHidden="0" w:uiPriority="70" w:unhideWhenUsed="0"/>
+    <w:lsdException w:name="Colorful Shading Accent 6" w:semiHidden="0" w:uiPriority="71" w:unhideWhenUsed="0"/>
+    <w:lsdException w:name="Colorful List Accent 6" w:semiHidden="0" w:uiPriority="72" w:unhideWhenUsed="0"/>
+    <w:lsdException w:name="Colorful Grid Accent 6" w:semiHidden="0" w:uiPriority="73" w:unhideWhenUsed="0"/>
+    <w:lsdException w:name="Subtle Emphasis" w:semiHidden="0" w:uiPriority="19" w:unhideWhenUsed="0" w:qFormat="1"/>
+    <w:lsdException w:name="Intense Emphasis" w:semiHidden="0" w:uiPriority="21" w:unhideWhenUsed="0" w:qFormat="1"/>
+    <w:lsdException w:name="Subtle Reference" w:semiHidden="0" w:uiPriority="31" w:unhideWhenUsed="0" w:qFormat="1"/>
+    <w:lsdException w:name="Intense Reference" w:semiHidden="0" w:uiPriority="32" w:unhideWhenUsed="0" w:qFormat="1"/>
+    <w:lsdException w:name="Book Title" w:semiHidden="0" w:uiPriority="33" w:unhideWhenUsed="0" w:qFormat="1"/>
+    <w:lsdException w:name="Bibliography" w:uiPriority="37"/>
+    <w:lsdException w:name="TOC Heading" w:uiPriority="39" w:qFormat="1"/>
   </w:latentStyles>
   <w:style w:type="paragraph" w:default="1" w:styleId="Normal">
     <w:name w:val="Normal"/>
@@ -1067,6 +893,256 @@
     <w:uiPriority w:val="99"/>
     <w:semiHidden/>
     <w:unhideWhenUsed/>
+  </w:style>
+  <w:style w:type="paragraph" w:styleId="BalloonText">
+    <w:name w:val="Balloon Text"/>
+    <w:basedOn w:val="Normal"/>
+    <w:link w:val="BalloonTextChar"/>
+    <w:uiPriority w:val="99"/>
+    <w:semiHidden/>
+    <w:unhideWhenUsed/>
+    <w:rsid w:val="00BB1DBE"/>
+    <w:pPr>
+      <w:spacing w:after="0" w:line="240" w:lineRule="auto"/>
+    </w:pPr>
+    <w:rPr>
+      <w:rFonts w:ascii="Tahoma" w:hAnsi="Tahoma" w:cs="Tahoma"/>
+      <w:sz w:val="16"/>
+      <w:szCs w:val="16"/>
+    </w:rPr>
+  </w:style>
+  <w:style w:type="character" w:customStyle="1" w:styleId="BalloonTextChar">
+    <w:name w:val="Balloon Text Char"/>
+    <w:basedOn w:val="DefaultParagraphFont"/>
+    <w:link w:val="BalloonText"/>
+    <w:uiPriority w:val="99"/>
+    <w:semiHidden/>
+    <w:rsid w:val="00BB1DBE"/>
+    <w:rPr>
+      <w:rFonts w:ascii="Tahoma" w:hAnsi="Tahoma" w:cs="Tahoma"/>
+      <w:sz w:val="16"/>
+      <w:szCs w:val="16"/>
+    </w:rPr>
+  </w:style>
+</w:styles>
+</file>
+
+<file path=word/stylesWithEffects.xml><?xml version="1.0" encoding="utf-8"?>
+<w:styles xmlns:wpc="http://schemas.microsoft.com/office/word/2010/wordprocessingCanvas" xmlns:mc="http://schemas.openxmlformats.org/markup-compatibility/2006" xmlns:o="urn:schemas-microsoft-com:office:office" xmlns:r="http://schemas.openxmlformats.org/officeDocument/2006/relationships" xmlns:m="http://schemas.openxmlformats.org/officeDocument/2006/math" xmlns:v="urn:schemas-microsoft-com:vml" xmlns:wp14="http://schemas.microsoft.com/office/word/2010/wordprocessingDrawing" xmlns:wp="http://schemas.openxmlformats.org/drawingml/2006/wordprocessingDrawing" xmlns:w10="urn:schemas-microsoft-com:office:word" xmlns:w="http://schemas.openxmlformats.org/wordprocessingml/2006/main" xmlns:w14="http://schemas.microsoft.com/office/word/2010/wordml" xmlns:wpg="http://schemas.microsoft.com/office/word/2010/wordprocessingGroup" xmlns:wpi="http://schemas.microsoft.com/office/word/2010/wordprocessingInk" xmlns:wne="http://schemas.microsoft.com/office/word/2006/wordml" xmlns:wps="http://schemas.microsoft.com/office/word/2010/wordprocessingShape" mc:Ignorable="w14 wp14">
+  <w:docDefaults>
+    <w:rPrDefault>
+      <w:rPr>
+        <w:rFonts w:asciiTheme="minorHAnsi" w:eastAsiaTheme="minorHAnsi" w:hAnsiTheme="minorHAnsi" w:cstheme="minorBidi"/>
+        <w:sz w:val="22"/>
+        <w:szCs w:val="22"/>
+        <w:lang w:val="en-US" w:eastAsia="en-US" w:bidi="ar-SA"/>
+      </w:rPr>
+    </w:rPrDefault>
+    <w:pPrDefault>
+      <w:pPr>
+        <w:spacing w:after="200" w:line="276" w:lineRule="auto"/>
+      </w:pPr>
+    </w:pPrDefault>
+  </w:docDefaults>
+  <w:latentStyles w:defLockedState="0" w:defUIPriority="99" w:defSemiHidden="1" w:defUnhideWhenUsed="1" w:defQFormat="0" w:count="267">
+    <w:lsdException w:name="Normal" w:semiHidden="0" w:uiPriority="0" w:unhideWhenUsed="0" w:qFormat="1"/>
+    <w:lsdException w:name="heading 1" w:semiHidden="0" w:uiPriority="9" w:unhideWhenUsed="0" w:qFormat="1"/>
+    <w:lsdException w:name="heading 2" w:uiPriority="9" w:qFormat="1"/>
+    <w:lsdException w:name="heading 3" w:uiPriority="9" w:qFormat="1"/>
+    <w:lsdException w:name="heading 4" w:uiPriority="9" w:qFormat="1"/>
+    <w:lsdException w:name="heading 5" w:uiPriority="9" w:qFormat="1"/>
+    <w:lsdException w:name="heading 6" w:uiPriority="9" w:qFormat="1"/>
+    <w:lsdException w:name="heading 7" w:uiPriority="9" w:qFormat="1"/>
+    <w:lsdException w:name="heading 8" w:uiPriority="9" w:qFormat="1"/>
+    <w:lsdException w:name="heading 9" w:uiPriority="9" w:qFormat="1"/>
+    <w:lsdException w:name="toc 1" w:uiPriority="39"/>
+    <w:lsdException w:name="toc 2" w:uiPriority="39"/>
+    <w:lsdException w:name="toc 3" w:uiPriority="39"/>
+    <w:lsdException w:name="toc 4" w:uiPriority="39"/>
+    <w:lsdException w:name="toc 5" w:uiPriority="39"/>
+    <w:lsdException w:name="toc 6" w:uiPriority="39"/>
+    <w:lsdException w:name="toc 7" w:uiPriority="39"/>
+    <w:lsdException w:name="toc 8" w:uiPriority="39"/>
+    <w:lsdException w:name="toc 9" w:uiPriority="39"/>
+    <w:lsdException w:name="caption" w:uiPriority="35" w:qFormat="1"/>
+    <w:lsdException w:name="Title" w:semiHidden="0" w:uiPriority="10" w:unhideWhenUsed="0" w:qFormat="1"/>
+    <w:lsdException w:name="Default Paragraph Font" w:uiPriority="1"/>
+    <w:lsdException w:name="Subtitle" w:semiHidden="0" w:uiPriority="11" w:unhideWhenUsed="0" w:qFormat="1"/>
+    <w:lsdException w:name="Strong" w:semiHidden="0" w:uiPriority="22" w:unhideWhenUsed="0" w:qFormat="1"/>
+    <w:lsdException w:name="Emphasis" w:semiHidden="0" w:uiPriority="20" w:unhideWhenUsed="0" w:qFormat="1"/>
+    <w:lsdException w:name="Table Grid" w:semiHidden="0" w:uiPriority="59" w:unhideWhenUsed="0"/>
+    <w:lsdException w:name="Placeholder Text" w:unhideWhenUsed="0"/>
+    <w:lsdException w:name="No Spacing" w:semiHidden="0" w:uiPriority="1" w:unhideWhenUsed="0" w:qFormat="1"/>
+    <w:lsdException w:name="Light Shading" w:semiHidden="0" w:uiPriority="60" w:unhideWhenUsed="0"/>
+    <w:lsdException w:name="Light List" w:semiHidden="0" w:uiPriority="61" w:unhideWhenUsed="0"/>
+    <w:lsdException w:name="Light Grid" w:semiHidden="0" w:uiPriority="62" w:unhideWhenUsed="0"/>
+    <w:lsdException w:name="Medium Shading 1" w:semiHidden="0" w:uiPriority="63" w:unhideWhenUsed="0"/>
+    <w:lsdException w:name="Medium Shading 2" w:semiHidden="0" w:uiPriority="64" w:unhideWhenUsed="0"/>
+    <w:lsdException w:name="Medium List 1" w:semiHidden="0" w:uiPriority="65" w:unhideWhenUsed="0"/>
+    <w:lsdException w:name="Medium List 2" w:semiHidden="0" w:uiPriority="66" w:unhideWhenUsed="0"/>
+    <w:lsdException w:name="Medium Grid 1" w:semiHidden="0" w:uiPriority="67" w:unhideWhenUsed="0"/>
+    <w:lsdException w:name="Medium Grid 2" w:semiHidden="0" w:uiPriority="68" w:unhideWhenUsed="0"/>
+    <w:lsdException w:name="Medium Grid 3" w:semiHidden="0" w:uiPriority="69" w:unhideWhenUsed="0"/>
+    <w:lsdException w:name="Dark List" w:semiHidden="0" w:uiPriority="70" w:unhideWhenUsed="0"/>
+    <w:lsdException w:name="Colorful Shading" w:semiHidden="0" w:uiPriority="71" w:unhideWhenUsed="0"/>
+    <w:lsdException w:name="Colorful List" w:semiHidden="0" w:uiPriority="72" w:unhideWhenUsed="0"/>
+    <w:lsdException w:name="Colorful Grid" w:semiHidden="0" w:uiPriority="73" w:unhideWhenUsed="0"/>
+    <w:lsdException w:name="Light Shading Accent 1" w:semiHidden="0" w:uiPriority="60" w:unhideWhenUsed="0"/>
+    <w:lsdException w:name="Light List Accent 1" w:semiHidden="0" w:uiPriority="61" w:unhideWhenUsed="0"/>
+    <w:lsdException w:name="Light Grid Accent 1" w:semiHidden="0" w:uiPriority="62" w:unhideWhenUsed="0"/>
+    <w:lsdException w:name="Medium Shading 1 Accent 1" w:semiHidden="0" w:uiPriority="63" w:unhideWhenUsed="0"/>
+    <w:lsdException w:name="Medium Shading 2 Accent 1" w:semiHidden="0" w:uiPriority="64" w:unhideWhenUsed="0"/>
+    <w:lsdException w:name="Medium List 1 Accent 1" w:semiHidden="0" w:uiPriority="65" w:unhideWhenUsed="0"/>
+    <w:lsdException w:name="Revision" w:unhideWhenUsed="0"/>
+    <w:lsdException w:name="List Paragraph" w:semiHidden="0" w:uiPriority="34" w:unhideWhenUsed="0" w:qFormat="1"/>
+    <w:lsdException w:name="Quote" w:semiHidden="0" w:uiPriority="29" w:unhideWhenUsed="0" w:qFormat="1"/>
+    <w:lsdException w:name="Intense Quote" w:semiHidden="0" w:uiPriority="30" w:unhideWhenUsed="0" w:qFormat="1"/>
+    <w:lsdException w:name="Medium List 2 Accent 1" w:semiHidden="0" w:uiPriority="66" w:unhideWhenUsed="0"/>
+    <w:lsdException w:name="Medium Grid 1 Accent 1" w:semiHidden="0" w:uiPriority="67" w:unhideWhenUsed="0"/>
+    <w:lsdException w:name="Medium Grid 2 Accent 1" w:semiHidden="0" w:uiPriority="68" w:unhideWhenUsed="0"/>
+    <w:lsdException w:name="Medium Grid 3 Accent 1" w:semiHidden="0" w:uiPriority="69" w:unhideWhenUsed="0"/>
+    <w:lsdException w:name="Dark List Accent 1" w:semiHidden="0" w:uiPriority="70" w:unhideWhenUsed="0"/>
+    <w:lsdException w:name="Colorful Shading Accent 1" w:semiHidden="0" w:uiPriority="71" w:unhideWhenUsed="0"/>
+    <w:lsdException w:name="Colorful List Accent 1" w:semiHidden="0" w:uiPriority="72" w:unhideWhenUsed="0"/>
+    <w:lsdException w:name="Colorful Grid Accent 1" w:semiHidden="0" w:uiPriority="73" w:unhideWhenUsed="0"/>
+    <w:lsdException w:name="Light Shading Accent 2" w:semiHidden="0" w:uiPriority="60" w:unhideWhenUsed="0"/>
+    <w:lsdException w:name="Light List Accent 2" w:semiHidden="0" w:uiPriority="61" w:unhideWhenUsed="0"/>
+    <w:lsdException w:name="Light Grid Accent 2" w:semiHidden="0" w:uiPriority="62" w:unhideWhenUsed="0"/>
+    <w:lsdException w:name="Medium Shading 1 Accent 2" w:semiHidden="0" w:uiPriority="63" w:unhideWhenUsed="0"/>
+    <w:lsdException w:name="Medium Shading 2 Accent 2" w:semiHidden="0" w:uiPriority="64" w:unhideWhenUsed="0"/>
+    <w:lsdException w:name="Medium List 1 Accent 2" w:semiHidden="0" w:uiPriority="65" w:unhideWhenUsed="0"/>
+    <w:lsdException w:name="Medium List 2 Accent 2" w:semiHidden="0" w:uiPriority="66" w:unhideWhenUsed="0"/>
+    <w:lsdException w:name="Medium Grid 1 Accent 2" w:semiHidden="0" w:uiPriority="67" w:unhideWhenUsed="0"/>
+    <w:lsdException w:name="Medium Grid 2 Accent 2" w:semiHidden="0" w:uiPriority="68" w:unhideWhenUsed="0"/>
+    <w:lsdException w:name="Medium Grid 3 Accent 2" w:semiHidden="0" w:uiPriority="69" w:unhideWhenUsed="0"/>
+    <w:lsdException w:name="Dark List Accent 2" w:semiHidden="0" w:uiPriority="70" w:unhideWhenUsed="0"/>
+    <w:lsdException w:name="Colorful Shading Accent 2" w:semiHidden="0" w:uiPriority="71" w:unhideWhenUsed="0"/>
+    <w:lsdException w:name="Colorful List Accent 2" w:semiHidden="0" w:uiPriority="72" w:unhideWhenUsed="0"/>
+    <w:lsdException w:name="Colorful Grid Accent 2" w:semiHidden="0" w:uiPriority="73" w:unhideWhenUsed="0"/>
+    <w:lsdException w:name="Light Shading Accent 3" w:semiHidden="0" w:uiPriority="60" w:unhideWhenUsed="0"/>
+    <w:lsdException w:name="Light List Accent 3" w:semiHidden="0" w:uiPriority="61" w:unhideWhenUsed="0"/>
+    <w:lsdException w:name="Light Grid Accent 3" w:semiHidden="0" w:uiPriority="62" w:unhideWhenUsed="0"/>
+    <w:lsdException w:name="Medium Shading 1 Accent 3" w:semiHidden="0" w:uiPriority="63" w:unhideWhenUsed="0"/>
+    <w:lsdException w:name="Medium Shading 2 Accent 3" w:semiHidden="0" w:uiPriority="64" w:unhideWhenUsed="0"/>
+    <w:lsdException w:name="Medium List 1 Accent 3" w:semiHidden="0" w:uiPriority="65" w:unhideWhenUsed="0"/>
+    <w:lsdException w:name="Medium List 2 Accent 3" w:semiHidden="0" w:uiPriority="66" w:unhideWhenUsed="0"/>
+    <w:lsdException w:name="Medium Grid 1 Accent 3" w:semiHidden="0" w:uiPriority="67" w:unhideWhenUsed="0"/>
+    <w:lsdException w:name="Medium Grid 2 Accent 3" w:semiHidden="0" w:uiPriority="68" w:unhideWhenUsed="0"/>
+    <w:lsdException w:name="Medium Grid 3 Accent 3" w:semiHidden="0" w:uiPriority="69" w:unhideWhenUsed="0"/>
+    <w:lsdException w:name="Dark List Accent 3" w:semiHidden="0" w:uiPriority="70" w:unhideWhenUsed="0"/>
+    <w:lsdException w:name="Colorful Shading Accent 3" w:semiHidden="0" w:uiPriority="71" w:unhideWhenUsed="0"/>
+    <w:lsdException w:name="Colorful List Accent 3" w:semiHidden="0" w:uiPriority="72" w:unhideWhenUsed="0"/>
+    <w:lsdException w:name="Colorful Grid Accent 3" w:semiHidden="0" w:uiPriority="73" w:unhideWhenUsed="0"/>
+    <w:lsdException w:name="Light Shading Accent 4" w:semiHidden="0" w:uiPriority="60" w:unhideWhenUsed="0"/>
+    <w:lsdException w:name="Light List Accent 4" w:semiHidden="0" w:uiPriority="61" w:unhideWhenUsed="0"/>
+    <w:lsdException w:name="Light Grid Accent 4" w:semiHidden="0" w:uiPriority="62" w:unhideWhenUsed="0"/>
+    <w:lsdException w:name="Medium Shading 1 Accent 4" w:semiHidden="0" w:uiPriority="63" w:unhideWhenUsed="0"/>
+    <w:lsdException w:name="Medium Shading 2 Accent 4" w:semiHidden="0" w:uiPriority="64" w:unhideWhenUsed="0"/>
+    <w:lsdException w:name="Medium List 1 Accent 4" w:semiHidden="0" w:uiPriority="65" w:unhideWhenUsed="0"/>
+    <w:lsdException w:name="Medium List 2 Accent 4" w:semiHidden="0" w:uiPriority="66" w:unhideWhenUsed="0"/>
+    <w:lsdException w:name="Medium Grid 1 Accent 4" w:semiHidden="0" w:uiPriority="67" w:unhideWhenUsed="0"/>
+    <w:lsdException w:name="Medium Grid 2 Accent 4" w:semiHidden="0" w:uiPriority="68" w:unhideWhenUsed="0"/>
+    <w:lsdException w:name="Medium Grid 3 Accent 4" w:semiHidden="0" w:uiPriority="69" w:unhideWhenUsed="0"/>
+    <w:lsdException w:name="Dark List Accent 4" w:semiHidden="0" w:uiPriority="70" w:unhideWhenUsed="0"/>
+    <w:lsdException w:name="Colorful Shading Accent 4" w:semiHidden="0" w:uiPriority="71" w:unhideWhenUsed="0"/>
+    <w:lsdException w:name="Colorful List Accent 4" w:semiHidden="0" w:uiPriority="72" w:unhideWhenUsed="0"/>
+    <w:lsdException w:name="Colorful Grid Accent 4" w:semiHidden="0" w:uiPriority="73" w:unhideWhenUsed="0"/>
+    <w:lsdException w:name="Light Shading Accent 5" w:semiHidden="0" w:uiPriority="60" w:unhideWhenUsed="0"/>
+    <w:lsdException w:name="Light List Accent 5" w:semiHidden="0" w:uiPriority="61" w:unhideWhenUsed="0"/>
+    <w:lsdException w:name="Light Grid Accent 5" w:semiHidden="0" w:uiPriority="62" w:unhideWhenUsed="0"/>
+    <w:lsdException w:name="Medium Shading 1 Accent 5" w:semiHidden="0" w:uiPriority="63" w:unhideWhenUsed="0"/>
+    <w:lsdException w:name="Medium Shading 2 Accent 5" w:semiHidden="0" w:uiPriority="64" w:unhideWhenUsed="0"/>
+    <w:lsdException w:name="Medium List 1 Accent 5" w:semiHidden="0" w:uiPriority="65" w:unhideWhenUsed="0"/>
+    <w:lsdException w:name="Medium List 2 Accent 5" w:semiHidden="0" w:uiPriority="66" w:unhideWhenUsed="0"/>
+    <w:lsdException w:name="Medium Grid 1 Accent 5" w:semiHidden="0" w:uiPriority="67" w:unhideWhenUsed="0"/>
+    <w:lsdException w:name="Medium Grid 2 Accent 5" w:semiHidden="0" w:uiPriority="68" w:unhideWhenUsed="0"/>
+    <w:lsdException w:name="Medium Grid 3 Accent 5" w:semiHidden="0" w:uiPriority="69" w:unhideWhenUsed="0"/>
+    <w:lsdException w:name="Dark List Accent 5" w:semiHidden="0" w:uiPriority="70" w:unhideWhenUsed="0"/>
+    <w:lsdException w:name="Colorful Shading Accent 5" w:semiHidden="0" w:uiPriority="71" w:unhideWhenUsed="0"/>
+    <w:lsdException w:name="Colorful List Accent 5" w:semiHidden="0" w:uiPriority="72" w:unhideWhenUsed="0"/>
+    <w:lsdException w:name="Colorful Grid Accent 5" w:semiHidden="0" w:uiPriority="73" w:unhideWhenUsed="0"/>
+    <w:lsdException w:name="Light Shading Accent 6" w:semiHidden="0" w:uiPriority="60" w:unhideWhenUsed="0"/>
+    <w:lsdException w:name="Light List Accent 6" w:semiHidden="0" w:uiPriority="61" w:unhideWhenUsed="0"/>
+    <w:lsdException w:name="Light Grid Accent 6" w:semiHidden="0" w:uiPriority="62" w:unhideWhenUsed="0"/>
+    <w:lsdException w:name="Medium Shading 1 Accent 6" w:semiHidden="0" w:uiPriority="63" w:unhideWhenUsed="0"/>
+    <w:lsdException w:name="Medium Shading 2 Accent 6" w:semiHidden="0" w:uiPriority="64" w:unhideWhenUsed="0"/>
+    <w:lsdException w:name="Medium List 1 Accent 6" w:semiHidden="0" w:uiPriority="65" w:unhideWhenUsed="0"/>
+    <w:lsdException w:name="Medium List 2 Accent 6" w:semiHidden="0" w:uiPriority="66" w:unhideWhenUsed="0"/>
+    <w:lsdException w:name="Medium Grid 1 Accent 6" w:semiHidden="0" w:uiPriority="67" w:unhideWhenUsed="0"/>
+    <w:lsdException w:name="Medium Grid 2 Accent 6" w:semiHidden="0" w:uiPriority="68" w:unhideWhenUsed="0"/>
+    <w:lsdException w:name="Medium Grid 3 Accent 6" w:semiHidden="0" w:uiPriority="69" w:unhideWhenUsed="0"/>
+    <w:lsdException w:name="Dark List Accent 6" w:semiHidden="0" w:uiPriority="70" w:unhideWhenUsed="0"/>
+    <w:lsdException w:name="Colorful Shading Accent 6" w:semiHidden="0" w:uiPriority="71" w:unhideWhenUsed="0"/>
+    <w:lsdException w:name="Colorful List Accent 6" w:semiHidden="0" w:uiPriority="72" w:unhideWhenUsed="0"/>
+    <w:lsdException w:name="Colorful Grid Accent 6" w:semiHidden="0" w:uiPriority="73" w:unhideWhenUsed="0"/>
+    <w:lsdException w:name="Subtle Emphasis" w:semiHidden="0" w:uiPriority="19" w:unhideWhenUsed="0" w:qFormat="1"/>
+    <w:lsdException w:name="Intense Emphasis" w:semiHidden="0" w:uiPriority="21" w:unhideWhenUsed="0" w:qFormat="1"/>
+    <w:lsdException w:name="Subtle Reference" w:semiHidden="0" w:uiPriority="31" w:unhideWhenUsed="0" w:qFormat="1"/>
+    <w:lsdException w:name="Intense Reference" w:semiHidden="0" w:uiPriority="32" w:unhideWhenUsed="0" w:qFormat="1"/>
+    <w:lsdException w:name="Book Title" w:semiHidden="0" w:uiPriority="33" w:unhideWhenUsed="0" w:qFormat="1"/>
+    <w:lsdException w:name="Bibliography" w:uiPriority="37"/>
+    <w:lsdException w:name="TOC Heading" w:uiPriority="39" w:qFormat="1"/>
+  </w:latentStyles>
+  <w:style w:type="paragraph" w:default="1" w:styleId="Normal">
+    <w:name w:val="Normal"/>
+    <w:qFormat/>
+  </w:style>
+  <w:style w:type="character" w:default="1" w:styleId="DefaultParagraphFont">
+    <w:name w:val="Default Paragraph Font"/>
+    <w:uiPriority w:val="1"/>
+    <w:semiHidden/>
+    <w:unhideWhenUsed/>
+  </w:style>
+  <w:style w:type="table" w:default="1" w:styleId="TableNormal">
+    <w:name w:val="Normal Table"/>
+    <w:uiPriority w:val="99"/>
+    <w:semiHidden/>
+    <w:unhideWhenUsed/>
+    <w:tblPr>
+      <w:tblInd w:w="0" w:type="dxa"/>
+      <w:tblCellMar>
+        <w:top w:w="0" w:type="dxa"/>
+        <w:left w:w="108" w:type="dxa"/>
+        <w:bottom w:w="0" w:type="dxa"/>
+        <w:right w:w="108" w:type="dxa"/>
+      </w:tblCellMar>
+    </w:tblPr>
+  </w:style>
+  <w:style w:type="numbering" w:default="1" w:styleId="NoList">
+    <w:name w:val="No List"/>
+    <w:uiPriority w:val="99"/>
+    <w:semiHidden/>
+    <w:unhideWhenUsed/>
+  </w:style>
+  <w:style w:type="paragraph" w:styleId="BalloonText">
+    <w:name w:val="Balloon Text"/>
+    <w:basedOn w:val="Normal"/>
+    <w:link w:val="BalloonTextChar"/>
+    <w:uiPriority w:val="99"/>
+    <w:semiHidden/>
+    <w:unhideWhenUsed/>
+    <w:rsid w:val="00BB1DBE"/>
+    <w:pPr>
+      <w:spacing w:after="0" w:line="240" w:lineRule="auto"/>
+    </w:pPr>
+    <w:rPr>
+      <w:rFonts w:ascii="Tahoma" w:hAnsi="Tahoma" w:cs="Tahoma"/>
+      <w:sz w:val="16"/>
+      <w:szCs w:val="16"/>
+    </w:rPr>
+  </w:style>
+  <w:style w:type="character" w:customStyle="1" w:styleId="BalloonTextChar">
+    <w:name w:val="Balloon Text Char"/>
+    <w:basedOn w:val="DefaultParagraphFont"/>
+    <w:link w:val="BalloonText"/>
+    <w:uiPriority w:val="99"/>
+    <w:semiHidden/>
+    <w:rsid w:val="00BB1DBE"/>
+    <w:rPr>
+      <w:rFonts w:ascii="Tahoma" w:hAnsi="Tahoma" w:cs="Tahoma"/>
+      <w:sz w:val="16"/>
+      <w:szCs w:val="16"/>
+    </w:rPr>
   </w:style>
 </w:styles>
 </file>

</xml_diff>

<commit_message>
Update Solution for Question 8
</commit_message>
<xml_diff>
--- a/my-review/final-review/Final_Ngoc.docx
+++ b/my-review/final-review/Final_Ngoc.docx
@@ -20,15 +20,7 @@
     </w:p>
     <w:p>
       <w:r>
-        <w:t xml:space="preserve">   (Or Insert Number to a Binary Tree - Delete </w:t>
-      </w:r>
-      <w:proofErr w:type="spellStart"/>
-      <w:r>
-        <w:t>Numer</w:t>
-      </w:r>
-      <w:proofErr w:type="spellEnd"/>
-      <w:r>
-        <w:t xml:space="preserve"> from Binary Tree)</w:t>
+        <w:t xml:space="preserve">   (Or Insert Number to a Binary Tree - Delete Numer from Binary Tree)</w:t>
       </w:r>
     </w:p>
     <w:p>
@@ -48,13 +40,8 @@
       </w:r>
     </w:p>
     <w:p>
-      <w:proofErr w:type="gramStart"/>
-      <w:r>
-        <w:t>into</w:t>
-      </w:r>
-      <w:proofErr w:type="gramEnd"/>
-      <w:r>
-        <w:t xml:space="preserve"> a hash table of size 9 using h(x) = x%9 as a hash function. % means</w:t>
+      <w:r>
+        <w:t>into a hash table of size 9 using h(x) = x%9 as a hash function. % means</w:t>
       </w:r>
     </w:p>
     <w:p>
@@ -66,485 +53,177 @@
       <w:r>
         <w:t xml:space="preserve">3. </w:t>
       </w:r>
-      <w:proofErr w:type="spellStart"/>
-      <w:r>
-        <w:t>Chứng</w:t>
-      </w:r>
-      <w:proofErr w:type="spellEnd"/>
-      <w:r>
-        <w:t xml:space="preserve"> minh </w:t>
-      </w:r>
-      <w:proofErr w:type="spellStart"/>
-      <w:r>
-        <w:t>nếu</w:t>
-      </w:r>
-      <w:proofErr w:type="spellEnd"/>
-      <w:r>
-        <w:t xml:space="preserve"> 1 </w:t>
-      </w:r>
-      <w:proofErr w:type="spellStart"/>
-      <w:r>
-        <w:t>cây</w:t>
-      </w:r>
-      <w:proofErr w:type="spellEnd"/>
+      <w:r>
+        <w:rPr>
+          <w:color w:val="FF0000"/>
+        </w:rPr>
+        <w:t>Chứng minh nếu 1 cây là cây black-red tree, thì nó ko có 1 nút đen, và chỉ có 1 con là nút đen.</w:t>
+      </w:r>
+    </w:p>
+    <w:p>
+      <w:r>
+        <w:t xml:space="preserve">4. </w:t>
+      </w:r>
+      <w:r>
+        <w:rPr>
+          <w:color w:val="FF0000"/>
+        </w:rPr>
+        <w:t>Knapsack giống final exam khóa trước Question2.a</w:t>
+      </w:r>
+    </w:p>
+    <w:p>
+      <w:r>
+        <w:t>5. Question 3.b</w:t>
+      </w:r>
+    </w:p>
+    <w:p>
+      <w:r>
+        <w:t>6.  Tính Running Time giống bài Graph, page 126 (Minimum Spanning Tree: Greedy Algorithms)</w:t>
+      </w:r>
+    </w:p>
+    <w:p>
+      <w:r>
+        <w:t>7. Chứng minh là nếu node A là parent của B nếu và chỉ nếu finish Time A &gt; finish Time B &amp;&amp; discovery Time A &lt; Discovery Time B</w:t>
+      </w:r>
+    </w:p>
+    <w:p>
+      <w:pPr>
+        <w:rPr>
+          <w:color w:val="FF0000"/>
+        </w:rPr>
+      </w:pPr>
+      <w:r>
+        <w:rPr>
+          <w:color w:val="FF0000"/>
+        </w:rPr>
+        <w:t>8. Nếu 1 nút lúc discovery là Gray or White thì nó là nút cha (ko nhớ chính xác, nhưng câu này ở đâu đó trong slide or homework)</w:t>
+      </w:r>
+    </w:p>
+    <w:p>
+      <w:pPr>
+        <w:spacing w:after="0"/>
+      </w:pPr>
+      <w:r>
+        <w:rPr>
+          <w:b/>
+        </w:rPr>
+        <w:t>Academic answer</w:t>
+      </w:r>
+      <w:bookmarkStart w:id="0" w:name="_GoBack"/>
+      <w:bookmarkEnd w:id="0"/>
+      <w:r>
+        <w:rPr>
+          <w:b/>
+        </w:rPr>
+        <w:t>:</w:t>
+      </w:r>
+      <w:r>
+        <w:t xml:space="preserve"> From page 606 of Introduction to algorithm book:</w:t>
+      </w:r>
+    </w:p>
+    <w:p>
+      <w:pPr>
+        <w:spacing w:after="0"/>
+      </w:pPr>
+      <w:r>
+        <w:rPr>
+          <w:noProof/>
+        </w:rPr>
+        <w:drawing>
+          <wp:inline distT="0" distB="0" distL="0" distR="0">
+            <wp:extent cx="5381625" cy="1666875"/>
+            <wp:effectExtent l="0" t="0" r="9525" b="9525"/>
+            <wp:docPr id="2" name="Picture 2"/>
+            <wp:cNvGraphicFramePr>
+              <a:graphicFrameLocks xmlns:a="http://schemas.openxmlformats.org/drawingml/2006/main" noChangeAspect="1"/>
+            </wp:cNvGraphicFramePr>
+            <a:graphic xmlns:a="http://schemas.openxmlformats.org/drawingml/2006/main">
+              <a:graphicData uri="http://schemas.openxmlformats.org/drawingml/2006/picture">
+                <pic:pic xmlns:pic="http://schemas.openxmlformats.org/drawingml/2006/picture">
+                  <pic:nvPicPr>
+                    <pic:cNvPr id="0" name="Picture 1"/>
+                    <pic:cNvPicPr>
+                      <a:picLocks noChangeAspect="1" noChangeArrowheads="1"/>
+                    </pic:cNvPicPr>
+                  </pic:nvPicPr>
+                  <pic:blipFill>
+                    <a:blip r:embed="rId5">
+                      <a:extLst>
+                        <a:ext uri="{28A0092B-C50C-407E-A947-70E740481C1C}">
+                          <a14:useLocalDpi xmlns:a14="http://schemas.microsoft.com/office/drawing/2010/main" val="0"/>
+                        </a:ext>
+                      </a:extLst>
+                    </a:blip>
+                    <a:srcRect/>
+                    <a:stretch>
+                      <a:fillRect/>
+                    </a:stretch>
+                  </pic:blipFill>
+                  <pic:spPr bwMode="auto">
+                    <a:xfrm>
+                      <a:off x="0" y="0"/>
+                      <a:ext cx="5381625" cy="1666875"/>
+                    </a:xfrm>
+                    <a:prstGeom prst="rect">
+                      <a:avLst/>
+                    </a:prstGeom>
+                    <a:noFill/>
+                    <a:ln>
+                      <a:noFill/>
+                    </a:ln>
+                  </pic:spPr>
+                </pic:pic>
+              </a:graphicData>
+            </a:graphic>
+          </wp:inline>
+        </w:drawing>
+      </w:r>
+    </w:p>
+    <w:p>
+      <w:pPr>
+        <w:spacing w:after="0"/>
+        <w:rPr>
+          <w:u w:val="single"/>
+        </w:rPr>
+      </w:pPr>
+    </w:p>
+    <w:p>
+      <w:pPr>
+        <w:spacing w:after="0"/>
+      </w:pPr>
+      <w:r>
+        <w:rPr>
+          <w:u w:val="single"/>
+        </w:rPr>
+        <w:t>Short answer:</w:t>
+      </w:r>
       <w:r>
         <w:t xml:space="preserve"> </w:t>
       </w:r>
-      <w:proofErr w:type="spellStart"/>
-      <w:r>
-        <w:t>là</w:t>
-      </w:r>
-      <w:proofErr w:type="spellEnd"/>
+    </w:p>
+    <w:p>
+      <w:pPr>
+        <w:spacing w:after="0"/>
+      </w:pPr>
+      <w:r>
+        <w:t>I</w:t>
+      </w:r>
+      <w:r>
+        <w:t>f v is discovered while u is gray, the recursive dfs function called upon u hasn't finished, it means that the dfs function called upon v is inside the dfs function called on u -&gt; v is a descendant of u</w:t>
+      </w:r>
       <w:r>
         <w:t xml:space="preserve"> </w:t>
       </w:r>
-      <w:proofErr w:type="spellStart"/>
-      <w:r>
-        <w:t>cây</w:t>
-      </w:r>
-      <w:proofErr w:type="spellEnd"/>
-      <w:r>
-        <w:t xml:space="preserve"> black-red tree, </w:t>
-      </w:r>
-      <w:proofErr w:type="spellStart"/>
-      <w:r>
-        <w:t>thì</w:t>
-      </w:r>
-      <w:proofErr w:type="spellEnd"/>
-      <w:r>
-        <w:t xml:space="preserve"> </w:t>
-      </w:r>
-      <w:proofErr w:type="spellStart"/>
-      <w:r>
-        <w:t>nó</w:t>
-      </w:r>
-      <w:proofErr w:type="spellEnd"/>
-      <w:r>
-        <w:t xml:space="preserve"> </w:t>
-      </w:r>
-      <w:proofErr w:type="spellStart"/>
-      <w:proofErr w:type="gramStart"/>
-      <w:r>
-        <w:t>ko</w:t>
-      </w:r>
-      <w:proofErr w:type="spellEnd"/>
-      <w:proofErr w:type="gramEnd"/>
-      <w:r>
-        <w:t xml:space="preserve"> </w:t>
-      </w:r>
-      <w:proofErr w:type="spellStart"/>
-      <w:r>
-        <w:t>có</w:t>
-      </w:r>
-      <w:proofErr w:type="spellEnd"/>
-      <w:r>
-        <w:t xml:space="preserve"> 1 </w:t>
-      </w:r>
-      <w:proofErr w:type="spellStart"/>
-      <w:r>
-        <w:t>nút</w:t>
-      </w:r>
-      <w:proofErr w:type="spellEnd"/>
-      <w:r>
-        <w:t xml:space="preserve"> </w:t>
-      </w:r>
-      <w:proofErr w:type="spellStart"/>
-      <w:r>
-        <w:t>đen</w:t>
-      </w:r>
-      <w:proofErr w:type="spellEnd"/>
-      <w:r>
-        <w:t xml:space="preserve">, </w:t>
-      </w:r>
-      <w:proofErr w:type="spellStart"/>
-      <w:r>
-        <w:t>và</w:t>
-      </w:r>
-      <w:proofErr w:type="spellEnd"/>
-      <w:r>
-        <w:t xml:space="preserve"> </w:t>
-      </w:r>
-      <w:proofErr w:type="spellStart"/>
-      <w:r>
-        <w:t>chỉ</w:t>
-      </w:r>
-      <w:proofErr w:type="spellEnd"/>
-      <w:r>
-        <w:t xml:space="preserve"> </w:t>
-      </w:r>
-      <w:proofErr w:type="spellStart"/>
-      <w:r>
-        <w:t>có</w:t>
-      </w:r>
-      <w:proofErr w:type="spellEnd"/>
-      <w:r>
-        <w:t xml:space="preserve"> 1 con </w:t>
-      </w:r>
-      <w:proofErr w:type="spellStart"/>
-      <w:r>
-        <w:t>là</w:t>
-      </w:r>
-      <w:proofErr w:type="spellEnd"/>
-      <w:r>
-        <w:t xml:space="preserve"> </w:t>
-      </w:r>
-      <w:proofErr w:type="spellStart"/>
-      <w:r>
-        <w:t>nút</w:t>
-      </w:r>
-      <w:proofErr w:type="spellEnd"/>
-      <w:r>
-        <w:t xml:space="preserve"> </w:t>
-      </w:r>
-      <w:proofErr w:type="spellStart"/>
-      <w:r>
-        <w:t>đen</w:t>
-      </w:r>
-      <w:proofErr w:type="spellEnd"/>
-      <w:r>
-        <w:t>.</w:t>
-      </w:r>
-    </w:p>
-    <w:p>
-      <w:r>
-        <w:t xml:space="preserve">4. </w:t>
-      </w:r>
-      <w:r>
-        <w:rPr>
-          <w:color w:val="FF0000"/>
-        </w:rPr>
-        <w:t xml:space="preserve">Knapsack </w:t>
-      </w:r>
-      <w:proofErr w:type="spellStart"/>
-      <w:r>
-        <w:rPr>
-          <w:color w:val="FF0000"/>
-        </w:rPr>
-        <w:t>giống</w:t>
-      </w:r>
-      <w:proofErr w:type="spellEnd"/>
-      <w:r>
-        <w:rPr>
-          <w:color w:val="FF0000"/>
-        </w:rPr>
-        <w:t xml:space="preserve"> final exam </w:t>
-      </w:r>
-      <w:proofErr w:type="spellStart"/>
-      <w:r>
-        <w:rPr>
-          <w:color w:val="FF0000"/>
-        </w:rPr>
-        <w:t>khóa</w:t>
-      </w:r>
-      <w:proofErr w:type="spellEnd"/>
-      <w:r>
-        <w:rPr>
-          <w:color w:val="FF0000"/>
-        </w:rPr>
-        <w:t xml:space="preserve"> </w:t>
-      </w:r>
-      <w:proofErr w:type="spellStart"/>
-      <w:r>
-        <w:rPr>
-          <w:color w:val="FF0000"/>
-        </w:rPr>
-        <w:t>trước</w:t>
-      </w:r>
-      <w:proofErr w:type="spellEnd"/>
-      <w:r>
-        <w:rPr>
-          <w:color w:val="FF0000"/>
-        </w:rPr>
-        <w:t xml:space="preserve"> Question2.a</w:t>
-      </w:r>
-    </w:p>
-    <w:p>
-      <w:r>
-        <w:t>5. Question 3.b</w:t>
-      </w:r>
-    </w:p>
-    <w:p>
-      <w:r>
-        <w:t xml:space="preserve">6.  </w:t>
-      </w:r>
-      <w:proofErr w:type="spellStart"/>
-      <w:r>
-        <w:t>Tính</w:t>
-      </w:r>
-      <w:proofErr w:type="spellEnd"/>
-      <w:r>
-        <w:t xml:space="preserve"> Running Time </w:t>
-      </w:r>
-      <w:proofErr w:type="spellStart"/>
-      <w:r>
-        <w:t>giống</w:t>
-      </w:r>
-      <w:proofErr w:type="spellEnd"/>
-      <w:r>
-        <w:t xml:space="preserve"> </w:t>
-      </w:r>
-      <w:proofErr w:type="spellStart"/>
-      <w:r>
-        <w:t>bài</w:t>
-      </w:r>
-      <w:proofErr w:type="spellEnd"/>
-      <w:r>
-        <w:t xml:space="preserve"> Graph, page 126 (Minimum Spanning Tree: Greedy Algorithms)</w:t>
-      </w:r>
-    </w:p>
-    <w:p>
-      <w:r>
-        <w:t xml:space="preserve">7. </w:t>
-      </w:r>
-      <w:proofErr w:type="spellStart"/>
-      <w:r>
-        <w:t>Chứng</w:t>
-      </w:r>
-      <w:proofErr w:type="spellEnd"/>
-      <w:r>
-        <w:t xml:space="preserve"> minh </w:t>
-      </w:r>
-      <w:proofErr w:type="spellStart"/>
-      <w:r>
-        <w:t>là</w:t>
-      </w:r>
-      <w:proofErr w:type="spellEnd"/>
-      <w:r>
-        <w:t xml:space="preserve"> </w:t>
-      </w:r>
-      <w:proofErr w:type="spellStart"/>
-      <w:r>
-        <w:t>nếu</w:t>
-      </w:r>
-      <w:proofErr w:type="spellEnd"/>
-      <w:r>
-        <w:t xml:space="preserve"> node A </w:t>
-      </w:r>
-      <w:proofErr w:type="spellStart"/>
-      <w:r>
-        <w:t>là</w:t>
-      </w:r>
-      <w:proofErr w:type="spellEnd"/>
-      <w:r>
-        <w:t xml:space="preserve"> parent </w:t>
-      </w:r>
-      <w:proofErr w:type="spellStart"/>
-      <w:r>
-        <w:t>của</w:t>
-      </w:r>
-      <w:proofErr w:type="spellEnd"/>
-      <w:r>
-        <w:t xml:space="preserve"> B </w:t>
-      </w:r>
-      <w:proofErr w:type="spellStart"/>
-      <w:r>
-        <w:t>nếu</w:t>
-      </w:r>
-      <w:proofErr w:type="spellEnd"/>
-      <w:r>
-        <w:t xml:space="preserve"> </w:t>
-      </w:r>
-      <w:proofErr w:type="spellStart"/>
-      <w:r>
-        <w:t>và</w:t>
-      </w:r>
-      <w:proofErr w:type="spellEnd"/>
-      <w:r>
-        <w:t xml:space="preserve"> </w:t>
-      </w:r>
-      <w:proofErr w:type="spellStart"/>
-      <w:r>
-        <w:t>chỉ</w:t>
-      </w:r>
-      <w:proofErr w:type="spellEnd"/>
-      <w:r>
-        <w:t xml:space="preserve"> </w:t>
-      </w:r>
-      <w:proofErr w:type="spellStart"/>
-      <w:r>
-        <w:t>nếu</w:t>
-      </w:r>
-      <w:proofErr w:type="spellEnd"/>
-      <w:r>
-        <w:t xml:space="preserve"> finish Time A &gt; finish Time B &amp;&amp; discovery Time A &lt; Discovery Time B</w:t>
-      </w:r>
-    </w:p>
-    <w:p>
-      <w:r>
-        <w:t xml:space="preserve">8. </w:t>
-      </w:r>
-      <w:proofErr w:type="spellStart"/>
-      <w:r>
-        <w:t>Nếu</w:t>
-      </w:r>
-      <w:proofErr w:type="spellEnd"/>
-      <w:r>
-        <w:t xml:space="preserve"> 1 </w:t>
-      </w:r>
-      <w:proofErr w:type="spellStart"/>
-      <w:r>
-        <w:t>nút</w:t>
-      </w:r>
-      <w:proofErr w:type="spellEnd"/>
-      <w:r>
-        <w:t xml:space="preserve"> </w:t>
-      </w:r>
-      <w:proofErr w:type="spellStart"/>
-      <w:r>
-        <w:t>lúc</w:t>
-      </w:r>
-      <w:proofErr w:type="spellEnd"/>
-      <w:r>
-        <w:t xml:space="preserve"> discovery </w:t>
-      </w:r>
-      <w:proofErr w:type="spellStart"/>
-      <w:r>
-        <w:t>là</w:t>
-      </w:r>
-      <w:proofErr w:type="spellEnd"/>
-      <w:r>
-        <w:t xml:space="preserve"> Gray or White </w:t>
-      </w:r>
-      <w:proofErr w:type="spellStart"/>
-      <w:r>
-        <w:t>thì</w:t>
-      </w:r>
-      <w:proofErr w:type="spellEnd"/>
-      <w:r>
-        <w:t xml:space="preserve"> </w:t>
-      </w:r>
-      <w:proofErr w:type="spellStart"/>
-      <w:r>
-        <w:t>nó</w:t>
-      </w:r>
-      <w:proofErr w:type="spellEnd"/>
-      <w:r>
-        <w:t xml:space="preserve"> </w:t>
-      </w:r>
-      <w:proofErr w:type="spellStart"/>
-      <w:r>
-        <w:t>là</w:t>
-      </w:r>
-      <w:proofErr w:type="spellEnd"/>
-      <w:r>
-        <w:t xml:space="preserve"> </w:t>
-      </w:r>
-      <w:proofErr w:type="spellStart"/>
-      <w:r>
-        <w:t>nút</w:t>
-      </w:r>
-      <w:proofErr w:type="spellEnd"/>
-      <w:r>
-        <w:t xml:space="preserve"> cha (</w:t>
-      </w:r>
-      <w:proofErr w:type="spellStart"/>
-      <w:proofErr w:type="gramStart"/>
-      <w:r>
-        <w:t>ko</w:t>
-      </w:r>
-      <w:proofErr w:type="spellEnd"/>
-      <w:proofErr w:type="gramEnd"/>
-      <w:r>
-        <w:t xml:space="preserve"> </w:t>
-      </w:r>
-      <w:proofErr w:type="spellStart"/>
-      <w:r>
-        <w:t>nhớ</w:t>
-      </w:r>
-      <w:proofErr w:type="spellEnd"/>
-      <w:r>
-        <w:t xml:space="preserve"> </w:t>
-      </w:r>
-      <w:proofErr w:type="spellStart"/>
-      <w:r>
-        <w:t>chính</w:t>
-      </w:r>
-      <w:proofErr w:type="spellEnd"/>
-      <w:r>
-        <w:t xml:space="preserve"> </w:t>
-      </w:r>
-      <w:proofErr w:type="spellStart"/>
-      <w:r>
-        <w:t>xác</w:t>
-      </w:r>
-      <w:proofErr w:type="spellEnd"/>
-      <w:r>
-        <w:t xml:space="preserve">, </w:t>
-      </w:r>
-      <w:proofErr w:type="spellStart"/>
-      <w:r>
-        <w:t>nhưng</w:t>
-      </w:r>
-      <w:proofErr w:type="spellEnd"/>
-      <w:r>
-        <w:t xml:space="preserve"> </w:t>
-      </w:r>
-      <w:proofErr w:type="spellStart"/>
-      <w:r>
-        <w:t>câu</w:t>
-      </w:r>
-      <w:proofErr w:type="spellEnd"/>
-      <w:r>
-        <w:t xml:space="preserve"> </w:t>
-      </w:r>
-      <w:proofErr w:type="spellStart"/>
-      <w:r>
-        <w:t>này</w:t>
-      </w:r>
-      <w:proofErr w:type="spellEnd"/>
-      <w:r>
-        <w:t xml:space="preserve"> ở </w:t>
-      </w:r>
-      <w:proofErr w:type="spellStart"/>
-      <w:r>
-        <w:t>đâu</w:t>
-      </w:r>
-      <w:proofErr w:type="spellEnd"/>
-      <w:r>
-        <w:t xml:space="preserve"> </w:t>
-      </w:r>
-      <w:proofErr w:type="spellStart"/>
-      <w:r>
-        <w:t>đó</w:t>
-      </w:r>
-      <w:proofErr w:type="spellEnd"/>
-      <w:r>
-        <w:t xml:space="preserve"> </w:t>
-      </w:r>
-      <w:proofErr w:type="spellStart"/>
-      <w:r>
-        <w:t>trong</w:t>
-      </w:r>
-      <w:proofErr w:type="spellEnd"/>
-      <w:r>
-        <w:t xml:space="preserve"> slide or homework)</w:t>
-      </w:r>
-    </w:p>
-    <w:p>
-      <w:r>
-        <w:t xml:space="preserve">9, Question 4b </w:t>
-      </w:r>
-      <w:proofErr w:type="spellStart"/>
-      <w:r>
-        <w:t>trong</w:t>
-      </w:r>
-      <w:proofErr w:type="spellEnd"/>
-      <w:r>
-        <w:t xml:space="preserve"> exam </w:t>
-      </w:r>
-      <w:proofErr w:type="spellStart"/>
-      <w:r>
-        <w:t>khóa</w:t>
-      </w:r>
-      <w:proofErr w:type="spellEnd"/>
-      <w:r>
-        <w:t xml:space="preserve"> </w:t>
-      </w:r>
-      <w:proofErr w:type="spellStart"/>
-      <w:r>
-        <w:t>trước</w:t>
-      </w:r>
-      <w:proofErr w:type="spellEnd"/>
+    </w:p>
+    <w:p>
+      <w:pPr>
+        <w:spacing w:after="0"/>
+      </w:pPr>
+    </w:p>
+    <w:p>
+      <w:r>
+        <w:t>9, Question 4b trong exam khóa trước</w:t>
+      </w:r>
     </w:p>
     <w:p>
       <w:r>
@@ -553,63 +232,8 @@
     </w:p>
     <w:p>
       <w:r>
-        <w:t xml:space="preserve">11. Big Data – Semantic and Natural </w:t>
-      </w:r>
-      <w:proofErr w:type="spellStart"/>
-      <w:r>
-        <w:t>Natural</w:t>
-      </w:r>
-      <w:proofErr w:type="spellEnd"/>
-      <w:r>
-        <w:t xml:space="preserve"> Language </w:t>
-      </w:r>
-      <w:proofErr w:type="spellStart"/>
-      <w:r>
-        <w:t>trong</w:t>
-      </w:r>
-      <w:proofErr w:type="spellEnd"/>
-      <w:r>
-        <w:t xml:space="preserve"> </w:t>
-      </w:r>
-      <w:proofErr w:type="gramStart"/>
-      <w:r>
-        <w:t>Searching</w:t>
-      </w:r>
-      <w:proofErr w:type="gramEnd"/>
-      <w:r>
-        <w:t xml:space="preserve"> today (</w:t>
-      </w:r>
-      <w:proofErr w:type="spellStart"/>
-      <w:r>
-        <w:t>ko</w:t>
-      </w:r>
-      <w:proofErr w:type="spellEnd"/>
-      <w:r>
-        <w:t xml:space="preserve"> </w:t>
-      </w:r>
-      <w:proofErr w:type="spellStart"/>
-      <w:r>
-        <w:t>nhớ</w:t>
-      </w:r>
-      <w:proofErr w:type="spellEnd"/>
-      <w:r>
-        <w:t xml:space="preserve"> </w:t>
-      </w:r>
-      <w:proofErr w:type="spellStart"/>
-      <w:r>
-        <w:t>chính</w:t>
-      </w:r>
-      <w:proofErr w:type="spellEnd"/>
-      <w:r>
-        <w:t xml:space="preserve"> </w:t>
-      </w:r>
-      <w:proofErr w:type="spellStart"/>
-      <w:r>
-        <w:t>xác</w:t>
-      </w:r>
-      <w:proofErr w:type="spellEnd"/>
-      <w:r>
-        <w:t>)</w:t>
+        <w:lastRenderedPageBreak/>
+        <w:t>11. Big Data – Semantic and Natural Natural Language trong Searching today (ko nhớ chính xác)</w:t>
       </w:r>
     </w:p>
     <w:p>
@@ -619,13 +243,8 @@
     </w:p>
     <w:p/>
     <w:p>
-      <w:proofErr w:type="spellStart"/>
-      <w:r>
-        <w:t>Câu</w:t>
-      </w:r>
-      <w:proofErr w:type="spellEnd"/>
-      <w:r>
-        <w:t xml:space="preserve"> 3</w:t>
+      <w:r>
+        <w:t>Câu 3</w:t>
       </w:r>
     </w:p>
     <w:p>
@@ -633,7 +252,6 @@
         <w:rPr>
           <w:noProof/>
         </w:rPr>
-        <w:lastRenderedPageBreak/>
         <w:drawing>
           <wp:inline distT="0" distB="0" distL="0" distR="0" wp14:anchorId="029A40B6" wp14:editId="168AB069">
             <wp:extent cx="5562600" cy="3829050"/>
@@ -650,7 +268,7 @@
                     <pic:cNvPicPr/>
                   </pic:nvPicPr>
                   <pic:blipFill>
-                    <a:blip r:embed="rId5"/>
+                    <a:blip r:embed="rId6"/>
                     <a:stretch>
                       <a:fillRect/>
                     </a:stretch>
@@ -694,8 +312,6 @@
       <w:r>
         <w:t>. Then draw 1 root node (black) and new node must be red (use black height to prove that the tree become unbalance if new node is black)</w:t>
       </w:r>
-      <w:bookmarkStart w:id="0" w:name="_GoBack"/>
-      <w:bookmarkEnd w:id="0"/>
     </w:p>
     <w:sectPr>
       <w:pgSz w:w="12240" w:h="15840"/>

</xml_diff>

<commit_message>
Update solution for #7
</commit_message>
<xml_diff>
--- a/my-review/final-review/Final_Ngoc.docx
+++ b/my-review/final-review/Final_Ngoc.docx
@@ -20,9 +20,18 @@
     </w:p>
     <w:p>
       <w:r>
-        <w:t xml:space="preserve">   (Or Insert Number to a Binary Tree - Delete Numer from Binary Tree)</w:t>
-      </w:r>
-    </w:p>
+        <w:t xml:space="preserve">   (Or Insert Number to a Binary Tree - Delete </w:t>
+      </w:r>
+      <w:proofErr w:type="spellStart"/>
+      <w:r>
+        <w:t>Numer</w:t>
+      </w:r>
+      <w:proofErr w:type="spellEnd"/>
+      <w:r>
+        <w:t xml:space="preserve"> from Binary Tree)</w:t>
+      </w:r>
+    </w:p>
+    <w:p/>
     <w:p>
       <w:r>
         <w:t>2.</w:t>
@@ -40,8 +49,13 @@
       </w:r>
     </w:p>
     <w:p>
-      <w:r>
-        <w:t>into a hash table of size 9 using h(x) = x%9 as a hash function. % means</w:t>
+      <w:proofErr w:type="gramStart"/>
+      <w:r>
+        <w:t>into</w:t>
+      </w:r>
+      <w:proofErr w:type="gramEnd"/>
+      <w:r>
+        <w:t xml:space="preserve"> a hash table of size 9 using h(x) = x%9 as a hash function. % means</w:t>
       </w:r>
     </w:p>
     <w:p>
@@ -49,18 +63,281 @@
         <w:t>Mod. Use Chaining with Linked List to avoid collision.</w:t>
       </w:r>
     </w:p>
-    <w:p>
+    <w:p/>
+    <w:p>
+      <w:pPr>
+        <w:rPr>
+          <w:color w:val="FF0000"/>
+        </w:rPr>
+      </w:pPr>
       <w:r>
         <w:t xml:space="preserve">3. </w:t>
       </w:r>
-      <w:r>
-        <w:rPr>
-          <w:color w:val="FF0000"/>
-        </w:rPr>
-        <w:t>Chứng minh nếu 1 cây là cây black-red tree, thì nó ko có 1 nút đen, và chỉ có 1 con là nút đen.</w:t>
-      </w:r>
-    </w:p>
-    <w:p>
+      <w:proofErr w:type="spellStart"/>
+      <w:r>
+        <w:rPr>
+          <w:color w:val="FF0000"/>
+        </w:rPr>
+        <w:t>Chứng</w:t>
+      </w:r>
+      <w:proofErr w:type="spellEnd"/>
+      <w:r>
+        <w:rPr>
+          <w:color w:val="FF0000"/>
+        </w:rPr>
+        <w:t xml:space="preserve"> minh </w:t>
+      </w:r>
+      <w:proofErr w:type="spellStart"/>
+      <w:r>
+        <w:rPr>
+          <w:color w:val="FF0000"/>
+        </w:rPr>
+        <w:t>nếu</w:t>
+      </w:r>
+      <w:proofErr w:type="spellEnd"/>
+      <w:r>
+        <w:rPr>
+          <w:color w:val="FF0000"/>
+        </w:rPr>
+        <w:t xml:space="preserve"> 1 </w:t>
+      </w:r>
+      <w:proofErr w:type="spellStart"/>
+      <w:r>
+        <w:rPr>
+          <w:color w:val="FF0000"/>
+        </w:rPr>
+        <w:t>cây</w:t>
+      </w:r>
+      <w:proofErr w:type="spellEnd"/>
+      <w:r>
+        <w:rPr>
+          <w:color w:val="FF0000"/>
+        </w:rPr>
+        <w:t xml:space="preserve"> </w:t>
+      </w:r>
+      <w:proofErr w:type="spellStart"/>
+      <w:r>
+        <w:rPr>
+          <w:color w:val="FF0000"/>
+        </w:rPr>
+        <w:t>là</w:t>
+      </w:r>
+      <w:proofErr w:type="spellEnd"/>
+      <w:r>
+        <w:rPr>
+          <w:color w:val="FF0000"/>
+        </w:rPr>
+        <w:t xml:space="preserve"> </w:t>
+      </w:r>
+      <w:proofErr w:type="spellStart"/>
+      <w:r>
+        <w:rPr>
+          <w:color w:val="FF0000"/>
+        </w:rPr>
+        <w:t>cây</w:t>
+      </w:r>
+      <w:proofErr w:type="spellEnd"/>
+      <w:r>
+        <w:rPr>
+          <w:color w:val="FF0000"/>
+        </w:rPr>
+        <w:t xml:space="preserve"> black-red tree, </w:t>
+      </w:r>
+      <w:proofErr w:type="spellStart"/>
+      <w:r>
+        <w:rPr>
+          <w:color w:val="FF0000"/>
+        </w:rPr>
+        <w:t>thì</w:t>
+      </w:r>
+      <w:proofErr w:type="spellEnd"/>
+      <w:r>
+        <w:rPr>
+          <w:color w:val="FF0000"/>
+        </w:rPr>
+        <w:t xml:space="preserve"> </w:t>
+      </w:r>
+      <w:proofErr w:type="spellStart"/>
+      <w:r>
+        <w:rPr>
+          <w:color w:val="FF0000"/>
+        </w:rPr>
+        <w:t>nó</w:t>
+      </w:r>
+      <w:proofErr w:type="spellEnd"/>
+      <w:r>
+        <w:rPr>
+          <w:color w:val="FF0000"/>
+        </w:rPr>
+        <w:t xml:space="preserve"> </w:t>
+      </w:r>
+      <w:proofErr w:type="spellStart"/>
+      <w:proofErr w:type="gramStart"/>
+      <w:r>
+        <w:rPr>
+          <w:color w:val="FF0000"/>
+        </w:rPr>
+        <w:t>ko</w:t>
+      </w:r>
+      <w:proofErr w:type="spellEnd"/>
+      <w:proofErr w:type="gramEnd"/>
+      <w:r>
+        <w:rPr>
+          <w:color w:val="FF0000"/>
+        </w:rPr>
+        <w:t xml:space="preserve"> </w:t>
+      </w:r>
+      <w:proofErr w:type="spellStart"/>
+      <w:r>
+        <w:rPr>
+          <w:color w:val="FF0000"/>
+        </w:rPr>
+        <w:t>có</w:t>
+      </w:r>
+      <w:proofErr w:type="spellEnd"/>
+      <w:r>
+        <w:rPr>
+          <w:color w:val="FF0000"/>
+        </w:rPr>
+        <w:t xml:space="preserve"> 1 </w:t>
+      </w:r>
+      <w:proofErr w:type="spellStart"/>
+      <w:r>
+        <w:rPr>
+          <w:color w:val="FF0000"/>
+        </w:rPr>
+        <w:t>nút</w:t>
+      </w:r>
+      <w:proofErr w:type="spellEnd"/>
+      <w:r>
+        <w:rPr>
+          <w:color w:val="FF0000"/>
+        </w:rPr>
+        <w:t xml:space="preserve"> </w:t>
+      </w:r>
+      <w:proofErr w:type="spellStart"/>
+      <w:r>
+        <w:rPr>
+          <w:color w:val="FF0000"/>
+        </w:rPr>
+        <w:t>đen</w:t>
+      </w:r>
+      <w:proofErr w:type="spellEnd"/>
+      <w:r>
+        <w:rPr>
+          <w:color w:val="FF0000"/>
+        </w:rPr>
+        <w:t xml:space="preserve">, </w:t>
+      </w:r>
+      <w:proofErr w:type="spellStart"/>
+      <w:r>
+        <w:rPr>
+          <w:color w:val="FF0000"/>
+        </w:rPr>
+        <w:t>và</w:t>
+      </w:r>
+      <w:proofErr w:type="spellEnd"/>
+      <w:r>
+        <w:rPr>
+          <w:color w:val="FF0000"/>
+        </w:rPr>
+        <w:t xml:space="preserve"> </w:t>
+      </w:r>
+      <w:proofErr w:type="spellStart"/>
+      <w:r>
+        <w:rPr>
+          <w:color w:val="FF0000"/>
+        </w:rPr>
+        <w:t>chỉ</w:t>
+      </w:r>
+      <w:proofErr w:type="spellEnd"/>
+      <w:r>
+        <w:rPr>
+          <w:color w:val="FF0000"/>
+        </w:rPr>
+        <w:t xml:space="preserve"> </w:t>
+      </w:r>
+      <w:proofErr w:type="spellStart"/>
+      <w:r>
+        <w:rPr>
+          <w:color w:val="FF0000"/>
+        </w:rPr>
+        <w:t>có</w:t>
+      </w:r>
+      <w:proofErr w:type="spellEnd"/>
+      <w:r>
+        <w:rPr>
+          <w:color w:val="FF0000"/>
+        </w:rPr>
+        <w:t xml:space="preserve"> 1 con </w:t>
+      </w:r>
+      <w:proofErr w:type="spellStart"/>
+      <w:r>
+        <w:rPr>
+          <w:color w:val="FF0000"/>
+        </w:rPr>
+        <w:t>là</w:t>
+      </w:r>
+      <w:proofErr w:type="spellEnd"/>
+      <w:r>
+        <w:rPr>
+          <w:color w:val="FF0000"/>
+        </w:rPr>
+        <w:t xml:space="preserve"> </w:t>
+      </w:r>
+      <w:proofErr w:type="spellStart"/>
+      <w:r>
+        <w:rPr>
+          <w:color w:val="FF0000"/>
+        </w:rPr>
+        <w:t>nút</w:t>
+      </w:r>
+      <w:proofErr w:type="spellEnd"/>
+      <w:r>
+        <w:rPr>
+          <w:color w:val="FF0000"/>
+        </w:rPr>
+        <w:t xml:space="preserve"> </w:t>
+      </w:r>
+      <w:proofErr w:type="spellStart"/>
+      <w:r>
+        <w:rPr>
+          <w:color w:val="FF0000"/>
+        </w:rPr>
+        <w:t>đen</w:t>
+      </w:r>
+      <w:proofErr w:type="spellEnd"/>
+      <w:r>
+        <w:rPr>
+          <w:color w:val="FF0000"/>
+        </w:rPr>
+        <w:t>.</w:t>
+      </w:r>
+    </w:p>
+    <w:p>
+      <w:r>
+        <w:rPr>
+          <w:b/>
+        </w:rPr>
+        <w:t>A:</w:t>
+      </w:r>
+      <w:r>
+        <w:t xml:space="preserve"> </w:t>
+      </w:r>
+      <w:r>
+        <w:t>Due to the rules there are limits on how unbalanced a Red Black tree may become</w:t>
+      </w:r>
+      <w:r>
+        <w:t>. Then draw 1 root node (black) and new node must be red (use black height to prove that the tree become unbalance if new node is black)</w:t>
+      </w:r>
+    </w:p>
+    <w:p/>
+    <w:p>
+      <w:pPr>
+        <w:rPr>
+          <w:color w:val="FF0000"/>
+        </w:rPr>
+      </w:pPr>
       <w:r>
         <w:t xml:space="preserve">4. </w:t>
       </w:r>
@@ -68,24 +345,88 @@
         <w:rPr>
           <w:color w:val="FF0000"/>
         </w:rPr>
-        <w:t>Knapsack giống final exam khóa trước Question2.a</w:t>
-      </w:r>
-    </w:p>
+        <w:t xml:space="preserve">Knapsack </w:t>
+      </w:r>
+      <w:proofErr w:type="spellStart"/>
+      <w:r>
+        <w:rPr>
+          <w:color w:val="FF0000"/>
+        </w:rPr>
+        <w:t>giống</w:t>
+      </w:r>
+      <w:proofErr w:type="spellEnd"/>
+      <w:r>
+        <w:rPr>
+          <w:color w:val="FF0000"/>
+        </w:rPr>
+        <w:t xml:space="preserve"> final exam </w:t>
+      </w:r>
+      <w:proofErr w:type="spellStart"/>
+      <w:r>
+        <w:rPr>
+          <w:color w:val="FF0000"/>
+        </w:rPr>
+        <w:t>khóa</w:t>
+      </w:r>
+      <w:proofErr w:type="spellEnd"/>
+      <w:r>
+        <w:rPr>
+          <w:color w:val="FF0000"/>
+        </w:rPr>
+        <w:t xml:space="preserve"> </w:t>
+      </w:r>
+      <w:proofErr w:type="spellStart"/>
+      <w:r>
+        <w:rPr>
+          <w:color w:val="FF0000"/>
+        </w:rPr>
+        <w:t>trước</w:t>
+      </w:r>
+      <w:proofErr w:type="spellEnd"/>
+      <w:r>
+        <w:rPr>
+          <w:color w:val="FF0000"/>
+        </w:rPr>
+        <w:t xml:space="preserve"> Question2.a</w:t>
+      </w:r>
+    </w:p>
+    <w:p/>
     <w:p>
       <w:r>
         <w:t>5. Question 3.b</w:t>
       </w:r>
     </w:p>
-    <w:p>
-      <w:r>
-        <w:t>6.  Tính Running Time giống bài Graph, page 126 (Minimum Spanning Tree: Greedy Algorithms)</w:t>
-      </w:r>
-    </w:p>
-    <w:p>
-      <w:r>
-        <w:t>7. Chứng minh là nếu node A là parent của B nếu và chỉ nếu finish Time A &gt; finish Time B &amp;&amp; discovery Time A &lt; Discovery Time B</w:t>
-      </w:r>
-    </w:p>
+    <w:p/>
+    <w:p>
+      <w:r>
+        <w:t xml:space="preserve">6.  </w:t>
+      </w:r>
+      <w:proofErr w:type="spellStart"/>
+      <w:r>
+        <w:t>Tính</w:t>
+      </w:r>
+      <w:proofErr w:type="spellEnd"/>
+      <w:r>
+        <w:t xml:space="preserve"> Running Time </w:t>
+      </w:r>
+      <w:proofErr w:type="spellStart"/>
+      <w:r>
+        <w:t>giống</w:t>
+      </w:r>
+      <w:proofErr w:type="spellEnd"/>
+      <w:r>
+        <w:t xml:space="preserve"> </w:t>
+      </w:r>
+      <w:proofErr w:type="spellStart"/>
+      <w:r>
+        <w:t>bài</w:t>
+      </w:r>
+      <w:proofErr w:type="spellEnd"/>
+      <w:r>
+        <w:t xml:space="preserve"> Graph, page 126 (Minimum Spanning Tree: Greedy Algorithms)</w:t>
+      </w:r>
+    </w:p>
+    <w:p/>
     <w:p>
       <w:pPr>
         <w:rPr>
@@ -96,7 +437,133 @@
         <w:rPr>
           <w:color w:val="FF0000"/>
         </w:rPr>
-        <w:t>8. Nếu 1 nút lúc discovery là Gray or White thì nó là nút cha (ko nhớ chính xác, nhưng câu này ở đâu đó trong slide or homework)</w:t>
+        <w:t xml:space="preserve">7. </w:t>
+      </w:r>
+      <w:proofErr w:type="spellStart"/>
+      <w:r>
+        <w:rPr>
+          <w:color w:val="FF0000"/>
+        </w:rPr>
+        <w:t>Chứng</w:t>
+      </w:r>
+      <w:proofErr w:type="spellEnd"/>
+      <w:r>
+        <w:rPr>
+          <w:color w:val="FF0000"/>
+        </w:rPr>
+        <w:t xml:space="preserve"> minh </w:t>
+      </w:r>
+      <w:proofErr w:type="spellStart"/>
+      <w:r>
+        <w:rPr>
+          <w:color w:val="FF0000"/>
+        </w:rPr>
+        <w:t>là</w:t>
+      </w:r>
+      <w:proofErr w:type="spellEnd"/>
+      <w:r>
+        <w:rPr>
+          <w:color w:val="FF0000"/>
+        </w:rPr>
+        <w:t xml:space="preserve"> </w:t>
+      </w:r>
+      <w:proofErr w:type="spellStart"/>
+      <w:r>
+        <w:rPr>
+          <w:color w:val="FF0000"/>
+        </w:rPr>
+        <w:t>nếu</w:t>
+      </w:r>
+      <w:proofErr w:type="spellEnd"/>
+      <w:r>
+        <w:rPr>
+          <w:color w:val="FF0000"/>
+        </w:rPr>
+        <w:t xml:space="preserve"> node A </w:t>
+      </w:r>
+      <w:proofErr w:type="spellStart"/>
+      <w:r>
+        <w:rPr>
+          <w:color w:val="FF0000"/>
+        </w:rPr>
+        <w:t>là</w:t>
+      </w:r>
+      <w:proofErr w:type="spellEnd"/>
+      <w:r>
+        <w:rPr>
+          <w:color w:val="FF0000"/>
+        </w:rPr>
+        <w:t xml:space="preserve"> parent </w:t>
+      </w:r>
+      <w:proofErr w:type="spellStart"/>
+      <w:r>
+        <w:rPr>
+          <w:color w:val="FF0000"/>
+        </w:rPr>
+        <w:t>của</w:t>
+      </w:r>
+      <w:proofErr w:type="spellEnd"/>
+      <w:r>
+        <w:rPr>
+          <w:color w:val="FF0000"/>
+        </w:rPr>
+        <w:t xml:space="preserve"> B </w:t>
+      </w:r>
+      <w:proofErr w:type="spellStart"/>
+      <w:r>
+        <w:rPr>
+          <w:color w:val="FF0000"/>
+        </w:rPr>
+        <w:t>nếu</w:t>
+      </w:r>
+      <w:proofErr w:type="spellEnd"/>
+      <w:r>
+        <w:rPr>
+          <w:color w:val="FF0000"/>
+        </w:rPr>
+        <w:t xml:space="preserve"> </w:t>
+      </w:r>
+      <w:proofErr w:type="spellStart"/>
+      <w:r>
+        <w:rPr>
+          <w:color w:val="FF0000"/>
+        </w:rPr>
+        <w:t>và</w:t>
+      </w:r>
+      <w:proofErr w:type="spellEnd"/>
+      <w:r>
+        <w:rPr>
+          <w:color w:val="FF0000"/>
+        </w:rPr>
+        <w:t xml:space="preserve"> </w:t>
+      </w:r>
+      <w:proofErr w:type="spellStart"/>
+      <w:r>
+        <w:rPr>
+          <w:color w:val="FF0000"/>
+        </w:rPr>
+        <w:t>chỉ</w:t>
+      </w:r>
+      <w:proofErr w:type="spellEnd"/>
+      <w:r>
+        <w:rPr>
+          <w:color w:val="FF0000"/>
+        </w:rPr>
+        <w:t xml:space="preserve"> </w:t>
+      </w:r>
+      <w:proofErr w:type="spellStart"/>
+      <w:r>
+        <w:rPr>
+          <w:color w:val="FF0000"/>
+        </w:rPr>
+        <w:t>nếu</w:t>
+      </w:r>
+      <w:proofErr w:type="spellEnd"/>
+      <w:r>
+        <w:rPr>
+          <w:color w:val="FF0000"/>
+        </w:rPr>
+        <w:t xml:space="preserve"> finish Time A &gt; finish Time B &amp;&amp; discovery Time A &lt; Discovery Time B</w:t>
       </w:r>
     </w:p>
     <w:p>
@@ -109,17 +576,373 @@
         </w:rPr>
         <w:t>Academic answer</w:t>
       </w:r>
+      <w:r>
+        <w:rPr>
+          <w:b/>
+        </w:rPr>
+        <w:t>:</w:t>
+      </w:r>
+      <w:r>
+        <w:t xml:space="preserve"> From page 606 of</w:t>
+      </w:r>
+      <w:r>
+        <w:t xml:space="preserve"> Introduction to algorithm book</w:t>
+      </w:r>
+    </w:p>
+    <w:p>
+      <w:pPr>
+        <w:rPr>
+          <w:color w:val="FF0000"/>
+        </w:rPr>
+      </w:pPr>
+    </w:p>
+    <w:p>
+      <w:r>
+        <w:rPr>
+          <w:noProof/>
+        </w:rPr>
+        <w:lastRenderedPageBreak/>
+        <w:drawing>
+          <wp:inline distT="0" distB="0" distL="0" distR="0">
+            <wp:extent cx="5381625" cy="3467100"/>
+            <wp:effectExtent l="0" t="0" r="9525" b="0"/>
+            <wp:docPr id="3" name="Picture 3"/>
+            <wp:cNvGraphicFramePr>
+              <a:graphicFrameLocks xmlns:a="http://schemas.openxmlformats.org/drawingml/2006/main" noChangeAspect="1"/>
+            </wp:cNvGraphicFramePr>
+            <a:graphic xmlns:a="http://schemas.openxmlformats.org/drawingml/2006/main">
+              <a:graphicData uri="http://schemas.openxmlformats.org/drawingml/2006/picture">
+                <pic:pic xmlns:pic="http://schemas.openxmlformats.org/drawingml/2006/picture">
+                  <pic:nvPicPr>
+                    <pic:cNvPr id="0" name="Picture 2"/>
+                    <pic:cNvPicPr>
+                      <a:picLocks noChangeAspect="1" noChangeArrowheads="1"/>
+                    </pic:cNvPicPr>
+                  </pic:nvPicPr>
+                  <pic:blipFill>
+                    <a:blip r:embed="rId5">
+                      <a:extLst>
+                        <a:ext uri="{28A0092B-C50C-407E-A947-70E740481C1C}">
+                          <a14:useLocalDpi xmlns:a14="http://schemas.microsoft.com/office/drawing/2010/main" val="0"/>
+                        </a:ext>
+                      </a:extLst>
+                    </a:blip>
+                    <a:srcRect/>
+                    <a:stretch>
+                      <a:fillRect/>
+                    </a:stretch>
+                  </pic:blipFill>
+                  <pic:spPr bwMode="auto">
+                    <a:xfrm>
+                      <a:off x="0" y="0"/>
+                      <a:ext cx="5381625" cy="3467100"/>
+                    </a:xfrm>
+                    <a:prstGeom prst="rect">
+                      <a:avLst/>
+                    </a:prstGeom>
+                    <a:noFill/>
+                    <a:ln>
+                      <a:noFill/>
+                    </a:ln>
+                  </pic:spPr>
+                </pic:pic>
+              </a:graphicData>
+            </a:graphic>
+          </wp:inline>
+        </w:drawing>
+      </w:r>
+    </w:p>
+    <w:p>
+      <w:pPr>
+        <w:rPr>
+          <w:color w:val="FF0000"/>
+        </w:rPr>
+      </w:pPr>
+      <w:r>
+        <w:rPr>
+          <w:color w:val="FF0000"/>
+        </w:rPr>
+        <w:t xml:space="preserve">8. </w:t>
+      </w:r>
+      <w:proofErr w:type="spellStart"/>
+      <w:r>
+        <w:rPr>
+          <w:color w:val="FF0000"/>
+        </w:rPr>
+        <w:t>Nếu</w:t>
+      </w:r>
+      <w:proofErr w:type="spellEnd"/>
+      <w:r>
+        <w:rPr>
+          <w:color w:val="FF0000"/>
+        </w:rPr>
+        <w:t xml:space="preserve"> 1 </w:t>
+      </w:r>
+      <w:proofErr w:type="spellStart"/>
+      <w:r>
+        <w:rPr>
+          <w:color w:val="FF0000"/>
+        </w:rPr>
+        <w:t>nút</w:t>
+      </w:r>
+      <w:proofErr w:type="spellEnd"/>
+      <w:r>
+        <w:rPr>
+          <w:color w:val="FF0000"/>
+        </w:rPr>
+        <w:t xml:space="preserve"> </w:t>
+      </w:r>
+      <w:proofErr w:type="spellStart"/>
+      <w:r>
+        <w:rPr>
+          <w:color w:val="FF0000"/>
+        </w:rPr>
+        <w:t>lúc</w:t>
+      </w:r>
+      <w:proofErr w:type="spellEnd"/>
+      <w:r>
+        <w:rPr>
+          <w:color w:val="FF0000"/>
+        </w:rPr>
+        <w:t xml:space="preserve"> discovery </w:t>
+      </w:r>
+      <w:proofErr w:type="spellStart"/>
+      <w:r>
+        <w:rPr>
+          <w:color w:val="FF0000"/>
+        </w:rPr>
+        <w:t>là</w:t>
+      </w:r>
+      <w:proofErr w:type="spellEnd"/>
+      <w:r>
+        <w:rPr>
+          <w:color w:val="FF0000"/>
+        </w:rPr>
+        <w:t xml:space="preserve"> Gray or White </w:t>
+      </w:r>
+      <w:proofErr w:type="spellStart"/>
+      <w:r>
+        <w:rPr>
+          <w:color w:val="FF0000"/>
+        </w:rPr>
+        <w:t>thì</w:t>
+      </w:r>
+      <w:proofErr w:type="spellEnd"/>
+      <w:r>
+        <w:rPr>
+          <w:color w:val="FF0000"/>
+        </w:rPr>
+        <w:t xml:space="preserve"> </w:t>
+      </w:r>
+      <w:proofErr w:type="spellStart"/>
+      <w:r>
+        <w:rPr>
+          <w:color w:val="FF0000"/>
+        </w:rPr>
+        <w:t>nó</w:t>
+      </w:r>
+      <w:proofErr w:type="spellEnd"/>
+      <w:r>
+        <w:rPr>
+          <w:color w:val="FF0000"/>
+        </w:rPr>
+        <w:t xml:space="preserve"> </w:t>
+      </w:r>
+      <w:proofErr w:type="spellStart"/>
+      <w:r>
+        <w:rPr>
+          <w:color w:val="FF0000"/>
+        </w:rPr>
+        <w:t>là</w:t>
+      </w:r>
+      <w:proofErr w:type="spellEnd"/>
+      <w:r>
+        <w:rPr>
+          <w:color w:val="FF0000"/>
+        </w:rPr>
+        <w:t xml:space="preserve"> </w:t>
+      </w:r>
+      <w:proofErr w:type="spellStart"/>
+      <w:r>
+        <w:rPr>
+          <w:color w:val="FF0000"/>
+        </w:rPr>
+        <w:t>nút</w:t>
+      </w:r>
+      <w:proofErr w:type="spellEnd"/>
+      <w:r>
+        <w:rPr>
+          <w:color w:val="FF0000"/>
+        </w:rPr>
+        <w:t xml:space="preserve"> cha (</w:t>
+      </w:r>
+      <w:proofErr w:type="spellStart"/>
+      <w:proofErr w:type="gramStart"/>
+      <w:r>
+        <w:rPr>
+          <w:color w:val="FF0000"/>
+        </w:rPr>
+        <w:t>ko</w:t>
+      </w:r>
+      <w:proofErr w:type="spellEnd"/>
+      <w:proofErr w:type="gramEnd"/>
+      <w:r>
+        <w:rPr>
+          <w:color w:val="FF0000"/>
+        </w:rPr>
+        <w:t xml:space="preserve"> </w:t>
+      </w:r>
+      <w:proofErr w:type="spellStart"/>
+      <w:r>
+        <w:rPr>
+          <w:color w:val="FF0000"/>
+        </w:rPr>
+        <w:t>nhớ</w:t>
+      </w:r>
+      <w:proofErr w:type="spellEnd"/>
+      <w:r>
+        <w:rPr>
+          <w:color w:val="FF0000"/>
+        </w:rPr>
+        <w:t xml:space="preserve"> </w:t>
+      </w:r>
+      <w:proofErr w:type="spellStart"/>
+      <w:r>
+        <w:rPr>
+          <w:color w:val="FF0000"/>
+        </w:rPr>
+        <w:t>chính</w:t>
+      </w:r>
+      <w:proofErr w:type="spellEnd"/>
+      <w:r>
+        <w:rPr>
+          <w:color w:val="FF0000"/>
+        </w:rPr>
+        <w:t xml:space="preserve"> </w:t>
+      </w:r>
+      <w:proofErr w:type="spellStart"/>
+      <w:r>
+        <w:rPr>
+          <w:color w:val="FF0000"/>
+        </w:rPr>
+        <w:t>xác</w:t>
+      </w:r>
+      <w:proofErr w:type="spellEnd"/>
+      <w:r>
+        <w:rPr>
+          <w:color w:val="FF0000"/>
+        </w:rPr>
+        <w:t xml:space="preserve">, </w:t>
+      </w:r>
+      <w:proofErr w:type="spellStart"/>
+      <w:r>
+        <w:rPr>
+          <w:color w:val="FF0000"/>
+        </w:rPr>
+        <w:t>nhưng</w:t>
+      </w:r>
+      <w:proofErr w:type="spellEnd"/>
+      <w:r>
+        <w:rPr>
+          <w:color w:val="FF0000"/>
+        </w:rPr>
+        <w:t xml:space="preserve"> </w:t>
+      </w:r>
+      <w:proofErr w:type="spellStart"/>
+      <w:r>
+        <w:rPr>
+          <w:color w:val="FF0000"/>
+        </w:rPr>
+        <w:t>câu</w:t>
+      </w:r>
+      <w:proofErr w:type="spellEnd"/>
+      <w:r>
+        <w:rPr>
+          <w:color w:val="FF0000"/>
+        </w:rPr>
+        <w:t xml:space="preserve"> </w:t>
+      </w:r>
+      <w:proofErr w:type="spellStart"/>
+      <w:r>
+        <w:rPr>
+          <w:color w:val="FF0000"/>
+        </w:rPr>
+        <w:t>này</w:t>
+      </w:r>
+      <w:proofErr w:type="spellEnd"/>
+      <w:r>
+        <w:rPr>
+          <w:color w:val="FF0000"/>
+        </w:rPr>
+        <w:t xml:space="preserve"> ở </w:t>
+      </w:r>
+      <w:proofErr w:type="spellStart"/>
+      <w:r>
+        <w:rPr>
+          <w:color w:val="FF0000"/>
+        </w:rPr>
+        <w:t>đâu</w:t>
+      </w:r>
+      <w:proofErr w:type="spellEnd"/>
+      <w:r>
+        <w:rPr>
+          <w:color w:val="FF0000"/>
+        </w:rPr>
+        <w:t xml:space="preserve"> </w:t>
+      </w:r>
+      <w:proofErr w:type="spellStart"/>
+      <w:r>
+        <w:rPr>
+          <w:color w:val="FF0000"/>
+        </w:rPr>
+        <w:t>đó</w:t>
+      </w:r>
+      <w:proofErr w:type="spellEnd"/>
+      <w:r>
+        <w:rPr>
+          <w:color w:val="FF0000"/>
+        </w:rPr>
+        <w:t xml:space="preserve"> </w:t>
+      </w:r>
+      <w:proofErr w:type="spellStart"/>
+      <w:r>
+        <w:rPr>
+          <w:color w:val="FF0000"/>
+        </w:rPr>
+        <w:t>trong</w:t>
+      </w:r>
+      <w:proofErr w:type="spellEnd"/>
+      <w:r>
+        <w:rPr>
+          <w:color w:val="FF0000"/>
+        </w:rPr>
+        <w:t xml:space="preserve"> slide or homework)</w:t>
+      </w:r>
+    </w:p>
+    <w:p>
+      <w:pPr>
+        <w:spacing w:after="0"/>
+      </w:pPr>
+      <w:r>
+        <w:rPr>
+          <w:b/>
+        </w:rPr>
+        <w:t>Academic answer</w:t>
+      </w:r>
+      <w:r>
+        <w:rPr>
+          <w:b/>
+        </w:rPr>
+        <w:t>:</w:t>
+      </w:r>
+      <w:r>
+        <w:t xml:space="preserve"> From page 606 of</w:t>
+      </w:r>
+      <w:r>
+        <w:t xml:space="preserve"> Introduction to algorithm book</w:t>
+      </w:r>
       <w:bookmarkStart w:id="0" w:name="_GoBack"/>
       <w:bookmarkEnd w:id="0"/>
-      <w:r>
-        <w:rPr>
-          <w:b/>
-        </w:rPr>
-        <w:t>:</w:t>
-      </w:r>
-      <w:r>
-        <w:t xml:space="preserve"> From page 606 of Introduction to algorithm book:</w:t>
-      </w:r>
     </w:p>
     <w:p>
       <w:pPr>
@@ -147,7 +970,7 @@
                     </pic:cNvPicPr>
                   </pic:nvPicPr>
                   <pic:blipFill>
-                    <a:blip r:embed="rId5">
+                    <a:blip r:embed="rId6">
                       <a:extLst>
                         <a:ext uri="{28A0092B-C50C-407E-A947-70E740481C1C}">
                           <a14:useLocalDpi xmlns:a14="http://schemas.microsoft.com/office/drawing/2010/main" val="0"/>
@@ -209,7 +1032,31 @@
         <w:t>I</w:t>
       </w:r>
       <w:r>
-        <w:t>f v is discovered while u is gray, the recursive dfs function called upon u hasn't finished, it means that the dfs function called upon v is inside the dfs function called on u -&gt; v is a descendant of u</w:t>
+        <w:t xml:space="preserve">f v is discovered while u is gray, the recursive </w:t>
+      </w:r>
+      <w:proofErr w:type="spellStart"/>
+      <w:r>
+        <w:t>dfs</w:t>
+      </w:r>
+      <w:proofErr w:type="spellEnd"/>
+      <w:r>
+        <w:t xml:space="preserve"> function called upon u hasn't finished, it means that the </w:t>
+      </w:r>
+      <w:proofErr w:type="spellStart"/>
+      <w:r>
+        <w:t>dfs</w:t>
+      </w:r>
+      <w:proofErr w:type="spellEnd"/>
+      <w:r>
+        <w:t xml:space="preserve"> function called upon v is inside the </w:t>
+      </w:r>
+      <w:proofErr w:type="spellStart"/>
+      <w:r>
+        <w:t>dfs</w:t>
+      </w:r>
+      <w:proofErr w:type="spellEnd"/>
+      <w:r>
+        <w:t xml:space="preserve"> function called on u -&gt; v is a descendant of u</w:t>
       </w:r>
       <w:r>
         <w:t xml:space="preserve"> </w:t>
@@ -222,8 +1069,29 @@
     </w:p>
     <w:p>
       <w:r>
-        <w:t>9, Question 4b trong exam khóa trước</w:t>
-      </w:r>
+        <w:t xml:space="preserve">9, Question 4b </w:t>
+      </w:r>
+      <w:proofErr w:type="spellStart"/>
+      <w:r>
+        <w:t>trong</w:t>
+      </w:r>
+      <w:proofErr w:type="spellEnd"/>
+      <w:r>
+        <w:t xml:space="preserve"> exam </w:t>
+      </w:r>
+      <w:proofErr w:type="spellStart"/>
+      <w:r>
+        <w:t>khóa</w:t>
+      </w:r>
+      <w:proofErr w:type="spellEnd"/>
+      <w:r>
+        <w:t xml:space="preserve"> </w:t>
+      </w:r>
+      <w:proofErr w:type="spellStart"/>
+      <w:r>
+        <w:t>trước</w:t>
+      </w:r>
+      <w:proofErr w:type="spellEnd"/>
     </w:p>
     <w:p>
       <w:r>
@@ -232,8 +1100,63 @@
     </w:p>
     <w:p>
       <w:r>
-        <w:lastRenderedPageBreak/>
-        <w:t>11. Big Data – Semantic and Natural Natural Language trong Searching today (ko nhớ chính xác)</w:t>
+        <w:t xml:space="preserve">11. Big Data – Semantic and Natural </w:t>
+      </w:r>
+      <w:proofErr w:type="spellStart"/>
+      <w:r>
+        <w:t>Natural</w:t>
+      </w:r>
+      <w:proofErr w:type="spellEnd"/>
+      <w:r>
+        <w:t xml:space="preserve"> Language </w:t>
+      </w:r>
+      <w:proofErr w:type="spellStart"/>
+      <w:r>
+        <w:t>trong</w:t>
+      </w:r>
+      <w:proofErr w:type="spellEnd"/>
+      <w:r>
+        <w:t xml:space="preserve"> </w:t>
+      </w:r>
+      <w:proofErr w:type="gramStart"/>
+      <w:r>
+        <w:t>Searching</w:t>
+      </w:r>
+      <w:proofErr w:type="gramEnd"/>
+      <w:r>
+        <w:t xml:space="preserve"> today (</w:t>
+      </w:r>
+      <w:proofErr w:type="spellStart"/>
+      <w:r>
+        <w:t>ko</w:t>
+      </w:r>
+      <w:proofErr w:type="spellEnd"/>
+      <w:r>
+        <w:t xml:space="preserve"> </w:t>
+      </w:r>
+      <w:proofErr w:type="spellStart"/>
+      <w:r>
+        <w:t>nhớ</w:t>
+      </w:r>
+      <w:proofErr w:type="spellEnd"/>
+      <w:r>
+        <w:t xml:space="preserve"> </w:t>
+      </w:r>
+      <w:proofErr w:type="spellStart"/>
+      <w:r>
+        <w:t>chính</w:t>
+      </w:r>
+      <w:proofErr w:type="spellEnd"/>
+      <w:r>
+        <w:t xml:space="preserve"> </w:t>
+      </w:r>
+      <w:proofErr w:type="spellStart"/>
+      <w:r>
+        <w:t>xác</w:t>
+      </w:r>
+      <w:proofErr w:type="spellEnd"/>
+      <w:r>
+        <w:t>)</w:t>
       </w:r>
     </w:p>
     <w:p>
@@ -243,8 +1166,13 @@
     </w:p>
     <w:p/>
     <w:p>
-      <w:r>
-        <w:t>Câu 3</w:t>
+      <w:proofErr w:type="spellStart"/>
+      <w:r>
+        <w:t>Câu</w:t>
+      </w:r>
+      <w:proofErr w:type="spellEnd"/>
+      <w:r>
+        <w:t xml:space="preserve"> 3</w:t>
       </w:r>
     </w:p>
     <w:p>
@@ -254,8 +1182,8 @@
         </w:rPr>
         <w:drawing>
           <wp:inline distT="0" distB="0" distL="0" distR="0" wp14:anchorId="029A40B6" wp14:editId="168AB069">
-            <wp:extent cx="5562600" cy="3829050"/>
-            <wp:effectExtent l="0" t="0" r="0" b="0"/>
+            <wp:extent cx="4314825" cy="2970136"/>
+            <wp:effectExtent l="0" t="0" r="0" b="1905"/>
             <wp:docPr id="1" name="Picture 1"/>
             <wp:cNvGraphicFramePr>
               <a:graphicFrameLocks xmlns:a="http://schemas.openxmlformats.org/drawingml/2006/main" noChangeAspect="1"/>
@@ -268,7 +1196,7 @@
                     <pic:cNvPicPr/>
                   </pic:nvPicPr>
                   <pic:blipFill>
-                    <a:blip r:embed="rId6"/>
+                    <a:blip r:embed="rId7"/>
                     <a:stretch>
                       <a:fillRect/>
                     </a:stretch>
@@ -276,7 +1204,7 @@
                   <pic:spPr>
                     <a:xfrm>
                       <a:off x="0" y="0"/>
-                      <a:ext cx="5562600" cy="3829050"/>
+                      <a:ext cx="4314825" cy="2970136"/>
                     </a:xfrm>
                     <a:prstGeom prst="rect">
                       <a:avLst/>

</xml_diff>